<commit_message>
first pass at evaluations to be used
</commit_message>
<xml_diff>
--- a/jobs/report_template.docx
+++ b/jobs/report_template.docx
@@ -68,14 +68,7 @@
           <w:b/>
           <w:bCs/>
         </w:rPr>
-        <w:t>{ client.regional_center.name }}</w:t>
-      </w:r>
-      <w:r>
-        <w:rPr>
-          <w:b/>
-          <w:bCs/>
-        </w:rPr>
-        <w:t xml:space="preserve"> Regional Center</w:t>
+        <w:t>{ client.regional_center.name }} Regional Center</w:t>
       </w:r>
     </w:p>
     <w:p>
@@ -177,31 +170,7 @@
         <w:rPr>
           <w:rFonts w:eastAsia="Cambria" w:cs="Cambria" w:ascii="Cambria" w:hAnsi="Cambria"/>
         </w:rPr>
-        <w:t>: {{ client.</w:t>
-      </w:r>
-      <w:r>
-        <w:rPr>
-          <w:rFonts w:eastAsia="Cambria" w:cs="Cambria" w:ascii="Cambria" w:hAnsi="Cambria"/>
-        </w:rPr>
-        <w:t>first_</w:t>
-      </w:r>
-      <w:r>
-        <w:rPr>
-          <w:rFonts w:eastAsia="Cambria" w:cs="Cambria" w:ascii="Cambria" w:hAnsi="Cambria"/>
-        </w:rPr>
-        <w:t>name }} {{ client.</w:t>
-      </w:r>
-      <w:r>
-        <w:rPr>
-          <w:rFonts w:eastAsia="Cambria" w:cs="Cambria" w:ascii="Cambria" w:hAnsi="Cambria"/>
-        </w:rPr>
-        <w:t>last_</w:t>
-      </w:r>
-      <w:r>
-        <w:rPr>
-          <w:rFonts w:eastAsia="Cambria" w:cs="Cambria" w:ascii="Cambria" w:hAnsi="Cambria"/>
-        </w:rPr>
-        <w:t>name }}</w:t>
+        <w:t>: {{ client.first_name }} {{ client.last_name }}</w:t>
       </w:r>
     </w:p>
     <w:p>
@@ -237,19 +206,7 @@
         <w:rPr>
           <w:rFonts w:eastAsia="Cambria" w:cs="Cambria" w:ascii="Cambria" w:hAnsi="Cambria"/>
         </w:rPr>
-        <w:t>: {{ client.birth</w:t>
-      </w:r>
-      <w:r>
-        <w:rPr>
-          <w:rFonts w:eastAsia="Cambria" w:cs="Cambria" w:ascii="Cambria" w:hAnsi="Cambria"/>
-        </w:rPr>
-        <w:t>date.strftime('%m/%d/%Y')</w:t>
-      </w:r>
-      <w:r>
-        <w:rPr>
-          <w:rFonts w:eastAsia="Cambria" w:cs="Cambria" w:ascii="Cambria" w:hAnsi="Cambria"/>
-        </w:rPr>
-        <w:t xml:space="preserve"> }}</w:t>
+        <w:t>: {{ client.birthdate.strftime('%m/%d/%Y') }}</w:t>
       </w:r>
     </w:p>
     <w:p>
@@ -281,19 +238,11 @@
         </w:rPr>
         <w:t>Age</w:t>
       </w:r>
-      <w:bookmarkStart w:id="0" w:name="_GoBack"/>
-      <w:bookmarkEnd w:id="0"/>
       <w:r>
         <w:rPr>
           <w:rFonts w:eastAsia="Cambria" w:cs="Cambria" w:ascii="Cambria" w:hAnsi="Cambria"/>
         </w:rPr>
-        <w:t xml:space="preserve">: </w:t>
-      </w:r>
-      <w:r>
-        <w:rPr>
-          <w:rFonts w:eastAsia="Cambria" w:cs="Cambria" w:ascii="Cambria" w:hAnsi="Cambria"/>
-        </w:rPr>
-        <w:t>{{ client.age_string }}</w:t>
+        <w:t>: {{ client.age_string }}</w:t>
       </w:r>
     </w:p>
     <w:p>
@@ -331,19 +280,7 @@
         <w:rPr>
           <w:rFonts w:eastAsia="Cambria" w:cs="Cambria" w:ascii="Cambria" w:hAnsi="Cambria"/>
         </w:rPr>
-        <w:t>: {{ eval.created_date</w:t>
-      </w:r>
-      <w:r>
-        <w:rPr>
-          <w:rFonts w:eastAsia="Cambria" w:cs="Cambria" w:ascii="Cambria" w:hAnsi="Cambria"/>
-        </w:rPr>
-        <w:t>.strftime('%m/%d/%Y')</w:t>
-      </w:r>
-      <w:r>
-        <w:rPr>
-          <w:rFonts w:eastAsia="Cambria" w:cs="Cambria" w:ascii="Cambria" w:hAnsi="Cambria"/>
-        </w:rPr>
-        <w:t xml:space="preserve"> }}</w:t>
+        <w:t>: {{ eval.created_date.strftime('%m/%d/%Y') }}</w:t>
       </w:r>
     </w:p>
     <w:p>
@@ -379,31 +316,7 @@
         <w:rPr>
           <w:rFonts w:eastAsia="Cambria" w:cs="Cambria" w:ascii="Cambria" w:hAnsi="Cambria"/>
         </w:rPr>
-        <w:t>: {{ eval.</w:t>
-      </w:r>
-      <w:r>
-        <w:rPr>
-          <w:rFonts w:eastAsia="Cambria" w:cs="Cambria" w:ascii="Cambria" w:hAnsi="Cambria"/>
-        </w:rPr>
-        <w:t>report</w:t>
-      </w:r>
-      <w:r>
-        <w:rPr>
-          <w:rFonts w:eastAsia="Cambria" w:cs="Cambria" w:ascii="Cambria" w:hAnsi="Cambria"/>
-        </w:rPr>
-        <w:t>_date.</w:t>
-      </w:r>
-      <w:r>
-        <w:rPr>
-          <w:rFonts w:eastAsia="Cambria" w:cs="Cambria" w:ascii="Cambria" w:hAnsi="Cambria"/>
-        </w:rPr>
-        <w:t>strftime('%m/%d/%Y')</w:t>
-      </w:r>
-      <w:r>
-        <w:rPr>
-          <w:rFonts w:eastAsia="Cambria" w:cs="Cambria" w:ascii="Cambria" w:hAnsi="Cambria"/>
-        </w:rPr>
-        <w:t xml:space="preserve"> }}</w:t>
+        <w:t>: {{ eval.report_date.strftime('%m/%d/%Y') }}</w:t>
       </w:r>
     </w:p>
     <w:p>
@@ -433,21 +346,7 @@
           <w:rFonts w:eastAsia="Cambria" w:cs="Cambria" w:ascii="Cambria" w:hAnsi="Cambria"/>
           <w:bCs/>
         </w:rPr>
-        <w:t xml:space="preserve">{%p for section in </w:t>
-      </w:r>
-      <w:r>
-        <w:rPr>
-          <w:rFonts w:eastAsia="Cambria" w:cs="Cambria" w:ascii="Cambria" w:hAnsi="Cambria"/>
-          <w:bCs/>
-        </w:rPr>
-        <w:t>eval.</w:t>
-      </w:r>
-      <w:r>
-        <w:rPr>
-          <w:rFonts w:eastAsia="Cambria" w:cs="Cambria" w:ascii="Cambria" w:hAnsi="Cambria"/>
-          <w:bCs/>
-        </w:rPr>
-        <w:t>report.sections %}</w:t>
+        <w:t>{%p for section in eval_sections.background %}</w:t>
       </w:r>
     </w:p>
     <w:p>
@@ -470,13 +369,30 @@
           <w:tab w:val="left" w:pos="9360" w:leader="none"/>
         </w:tabs>
         <w:spacing w:lineRule="auto" w:line="360"/>
+        <w:rPr/>
+      </w:pPr>
+      <w:r>
         <w:rPr>
-          <w:rFonts w:ascii="Cambria" w:hAnsi="Cambria" w:eastAsia="Cambria" w:cs="Cambria"/>
+          <w:rFonts w:eastAsia="Cambria" w:cs="Cambria" w:ascii="Cambria" w:hAnsi="Cambria"/>
           <w:bCs/>
         </w:rPr>
-      </w:pPr>
+        <w:t xml:space="preserve">{% if section.name == </w:t>
+      </w:r>
+      <w:bookmarkStart w:id="0" w:name="__DdeLink__977_616338925"/>
       <w:r>
-        <w:rPr/>
+        <w:rPr>
+          <w:rFonts w:eastAsia="Cambria" w:cs="Cambria" w:ascii="Cambria" w:hAnsi="Cambria"/>
+          <w:bCs/>
+        </w:rPr>
+        <w:t>'eval_tools'</w:t>
+      </w:r>
+      <w:bookmarkEnd w:id="0"/>
+      <w:r>
+        <w:rPr>
+          <w:rFonts w:eastAsia="Cambria" w:cs="Cambria" w:ascii="Cambria" w:hAnsi="Cambria"/>
+          <w:bCs/>
+        </w:rPr>
+        <w:t>%}</w:t>
       </w:r>
     </w:p>
     <w:p>
@@ -499,12 +415,7 @@
           <w:tab w:val="left" w:pos="9360" w:leader="none"/>
         </w:tabs>
         <w:spacing w:lineRule="auto" w:line="360"/>
-        <w:rPr>
-          <w:rFonts w:ascii="Cambria" w:hAnsi="Cambria" w:eastAsia="Cambria" w:cs="Cambria"/>
-          <w:b/>
-          <w:b/>
-          <w:bCs/>
-        </w:rPr>
+        <w:rPr/>
       </w:pPr>
       <w:r>
         <w:rPr>
@@ -514,10 +425,20 @@
         </w:rPr>
         <w:t>{{ section.section_title }}:</w:t>
       </w:r>
+      <w:r>
+        <w:rPr>
+          <w:rFonts w:eastAsia="Cambria" w:cs="Cambria" w:ascii="Cambria" w:hAnsi="Cambria"/>
+        </w:rPr>
+        <w:t>{% for eval in eval_sections.evaluations %}</w:t>
+      </w:r>
     </w:p>
     <w:p>
       <w:pPr>
         <w:pStyle w:val="Body"/>
+        <w:numPr>
+          <w:ilvl w:val="0"/>
+          <w:numId w:val="1"/>
+        </w:numPr>
         <w:shd w:val="clear" w:color="auto" w:fill="FFFFFF"/>
         <w:tabs>
           <w:tab w:val="left" w:pos="720" w:leader="none"/>
@@ -541,13 +462,18 @@
       <w:r>
         <w:rPr>
           <w:rFonts w:eastAsia="Cambria" w:cs="Cambria" w:ascii="Cambria" w:hAnsi="Cambria"/>
+          <w:bCs/>
         </w:rPr>
-        <w:t>{{ section.text }}</w:t>
+        <w:t>{{eval.eval.test_formal_name}}{% endfor %}</w:t>
       </w:r>
     </w:p>
     <w:p>
       <w:pPr>
         <w:pStyle w:val="Body"/>
+        <w:numPr>
+          <w:ilvl w:val="0"/>
+          <w:numId w:val="2"/>
+        </w:numPr>
         <w:shd w:val="clear" w:color="auto" w:fill="FFFFFF"/>
         <w:tabs>
           <w:tab w:val="left" w:pos="720" w:leader="none"/>
@@ -564,12 +490,1049 @@
           <w:tab w:val="left" w:pos="8640" w:leader="none"/>
           <w:tab w:val="left" w:pos="9360" w:leader="none"/>
         </w:tabs>
+        <w:suppressAutoHyphens w:val="true"/>
         <w:spacing w:lineRule="auto" w:line="360"/>
-        <w:rPr/>
+        <w:rPr>
+          <w:rFonts w:ascii="Cambria" w:hAnsi="Cambria" w:eastAsia="Cambria" w:cs="Cambria"/>
+          <w:bCs/>
+        </w:rPr>
       </w:pPr>
       <w:r>
         <w:rPr>
           <w:rFonts w:eastAsia="Cambria" w:cs="Cambria" w:ascii="Cambria" w:hAnsi="Cambria"/>
+          <w:bCs/>
+        </w:rPr>
+        <w:t>Clinical Observations</w:t>
+      </w:r>
+    </w:p>
+    <w:p>
+      <w:pPr>
+        <w:pStyle w:val="Body"/>
+        <w:numPr>
+          <w:ilvl w:val="0"/>
+          <w:numId w:val="2"/>
+        </w:numPr>
+        <w:shd w:val="clear" w:color="auto" w:fill="FFFFFF"/>
+        <w:tabs>
+          <w:tab w:val="left" w:pos="720" w:leader="none"/>
+          <w:tab w:val="left" w:pos="1440" w:leader="none"/>
+          <w:tab w:val="left" w:pos="2160" w:leader="none"/>
+          <w:tab w:val="left" w:pos="2880" w:leader="none"/>
+          <w:tab w:val="left" w:pos="3600" w:leader="none"/>
+          <w:tab w:val="left" w:pos="4320" w:leader="none"/>
+          <w:tab w:val="left" w:pos="5040" w:leader="none"/>
+          <w:tab w:val="left" w:pos="5760" w:leader="none"/>
+          <w:tab w:val="left" w:pos="6480" w:leader="none"/>
+          <w:tab w:val="left" w:pos="7200" w:leader="none"/>
+          <w:tab w:val="left" w:pos="7920" w:leader="none"/>
+          <w:tab w:val="left" w:pos="8640" w:leader="none"/>
+          <w:tab w:val="left" w:pos="9360" w:leader="none"/>
+        </w:tabs>
+        <w:suppressAutoHyphens w:val="true"/>
+        <w:spacing w:lineRule="auto" w:line="360"/>
+        <w:rPr>
+          <w:rFonts w:ascii="Cambria" w:hAnsi="Cambria" w:eastAsia="Cambria" w:cs="Cambria"/>
+          <w:bCs/>
+        </w:rPr>
+      </w:pPr>
+      <w:r>
+        <w:rPr>
+          <w:rFonts w:eastAsia="Cambria" w:cs="Cambria" w:ascii="Cambria" w:hAnsi="Cambria"/>
+          <w:bCs/>
+        </w:rPr>
+        <w:t>Client Report</w:t>
+      </w:r>
+    </w:p>
+    <w:p>
+      <w:pPr>
+        <w:pStyle w:val="Body"/>
+        <w:numPr>
+          <w:ilvl w:val="0"/>
+          <w:numId w:val="2"/>
+        </w:numPr>
+        <w:shd w:val="clear" w:color="auto" w:fill="FFFFFF"/>
+        <w:tabs>
+          <w:tab w:val="left" w:pos="720" w:leader="none"/>
+          <w:tab w:val="left" w:pos="1440" w:leader="none"/>
+          <w:tab w:val="left" w:pos="2160" w:leader="none"/>
+          <w:tab w:val="left" w:pos="2880" w:leader="none"/>
+          <w:tab w:val="left" w:pos="3600" w:leader="none"/>
+          <w:tab w:val="left" w:pos="4320" w:leader="none"/>
+          <w:tab w:val="left" w:pos="5040" w:leader="none"/>
+          <w:tab w:val="left" w:pos="5760" w:leader="none"/>
+          <w:tab w:val="left" w:pos="6480" w:leader="none"/>
+          <w:tab w:val="left" w:pos="7200" w:leader="none"/>
+          <w:tab w:val="left" w:pos="7920" w:leader="none"/>
+          <w:tab w:val="left" w:pos="8640" w:leader="none"/>
+          <w:tab w:val="left" w:pos="9360" w:leader="none"/>
+        </w:tabs>
+        <w:suppressAutoHyphens w:val="true"/>
+        <w:spacing w:lineRule="auto" w:line="360"/>
+        <w:rPr/>
+      </w:pPr>
+      <w:r>
+        <w:rPr>
+          <w:rFonts w:eastAsia="Cambria" w:cs="Cambria" w:ascii="Cambria" w:hAnsi="Cambria"/>
+          <w:bCs/>
+        </w:rPr>
+        <w:t>Chart Review{% else %}</w:t>
+      </w:r>
+    </w:p>
+    <w:p>
+      <w:pPr>
+        <w:pStyle w:val="Body"/>
+        <w:shd w:val="clear" w:color="auto" w:fill="FFFFFF"/>
+        <w:tabs>
+          <w:tab w:val="left" w:pos="720" w:leader="none"/>
+          <w:tab w:val="left" w:pos="1440" w:leader="none"/>
+          <w:tab w:val="left" w:pos="2160" w:leader="none"/>
+          <w:tab w:val="left" w:pos="2880" w:leader="none"/>
+          <w:tab w:val="left" w:pos="3600" w:leader="none"/>
+          <w:tab w:val="left" w:pos="4320" w:leader="none"/>
+          <w:tab w:val="left" w:pos="5040" w:leader="none"/>
+          <w:tab w:val="left" w:pos="5760" w:leader="none"/>
+          <w:tab w:val="left" w:pos="6480" w:leader="none"/>
+          <w:tab w:val="left" w:pos="7200" w:leader="none"/>
+          <w:tab w:val="left" w:pos="7920" w:leader="none"/>
+          <w:tab w:val="left" w:pos="8640" w:leader="none"/>
+          <w:tab w:val="left" w:pos="9360" w:leader="none"/>
+        </w:tabs>
+        <w:spacing w:lineRule="auto" w:line="360"/>
+        <w:rPr/>
+      </w:pPr>
+      <w:r>
+        <w:rPr>
+          <w:rFonts w:eastAsia="Cambria" w:cs="Cambria" w:ascii="Cambria" w:hAnsi="Cambria"/>
+          <w:b/>
+          <w:bCs/>
+        </w:rPr>
+        <w:t>{{ section.section_title }}:</w:t>
+      </w:r>
+    </w:p>
+    <w:p>
+      <w:pPr>
+        <w:pStyle w:val="Body"/>
+        <w:shd w:val="clear" w:color="auto" w:fill="FFFFFF"/>
+        <w:tabs>
+          <w:tab w:val="left" w:pos="720" w:leader="none"/>
+          <w:tab w:val="left" w:pos="1440" w:leader="none"/>
+          <w:tab w:val="left" w:pos="2160" w:leader="none"/>
+          <w:tab w:val="left" w:pos="2880" w:leader="none"/>
+          <w:tab w:val="left" w:pos="3600" w:leader="none"/>
+          <w:tab w:val="left" w:pos="4320" w:leader="none"/>
+          <w:tab w:val="left" w:pos="5040" w:leader="none"/>
+          <w:tab w:val="left" w:pos="5760" w:leader="none"/>
+          <w:tab w:val="left" w:pos="6480" w:leader="none"/>
+          <w:tab w:val="left" w:pos="7200" w:leader="none"/>
+          <w:tab w:val="left" w:pos="7920" w:leader="none"/>
+          <w:tab w:val="left" w:pos="8640" w:leader="none"/>
+          <w:tab w:val="left" w:pos="9360" w:leader="none"/>
+        </w:tabs>
+        <w:suppressAutoHyphens w:val="true"/>
+        <w:spacing w:lineRule="auto" w:line="360"/>
+        <w:rPr/>
+      </w:pPr>
+      <w:bookmarkStart w:id="1" w:name="__DdeLink__87_1970591428"/>
+      <w:r>
+        <w:rPr>
+          <w:rFonts w:eastAsia="Cambria" w:cs="Cambria" w:ascii="Cambria" w:hAnsi="Cambria"/>
+        </w:rPr>
+        <w:t xml:space="preserve">{{ </w:t>
+      </w:r>
+      <w:r>
+        <w:rPr>
+          <w:rFonts w:eastAsia="Cambria" w:cs="Cambria" w:ascii="Cambria" w:hAnsi="Cambria"/>
+        </w:rPr>
+        <w:t>section.doc_text</w:t>
+      </w:r>
+      <w:r>
+        <w:rPr>
+          <w:rFonts w:eastAsia="Cambria" w:cs="Cambria" w:ascii="Cambria" w:hAnsi="Cambria"/>
+        </w:rPr>
+        <w:t xml:space="preserve"> </w:t>
+      </w:r>
+      <w:bookmarkEnd w:id="1"/>
+      <w:r>
+        <w:rPr>
+          <w:rFonts w:eastAsia="Cambria" w:cs="Cambria" w:ascii="Cambria" w:hAnsi="Cambria"/>
+        </w:rPr>
+        <w:t>}}{% endif %}</w:t>
+      </w:r>
+    </w:p>
+    <w:p>
+      <w:pPr>
+        <w:pStyle w:val="Body"/>
+        <w:shd w:val="clear" w:color="auto" w:fill="FFFFFF"/>
+        <w:tabs>
+          <w:tab w:val="left" w:pos="720" w:leader="none"/>
+          <w:tab w:val="left" w:pos="1440" w:leader="none"/>
+          <w:tab w:val="left" w:pos="2160" w:leader="none"/>
+          <w:tab w:val="left" w:pos="2880" w:leader="none"/>
+          <w:tab w:val="left" w:pos="3600" w:leader="none"/>
+          <w:tab w:val="left" w:pos="4320" w:leader="none"/>
+          <w:tab w:val="left" w:pos="5040" w:leader="none"/>
+          <w:tab w:val="left" w:pos="5760" w:leader="none"/>
+          <w:tab w:val="left" w:pos="6480" w:leader="none"/>
+          <w:tab w:val="left" w:pos="7200" w:leader="none"/>
+          <w:tab w:val="left" w:pos="7920" w:leader="none"/>
+          <w:tab w:val="left" w:pos="8640" w:leader="none"/>
+          <w:tab w:val="left" w:pos="9360" w:leader="none"/>
+        </w:tabs>
+        <w:suppressAutoHyphens w:val="true"/>
+        <w:spacing w:lineRule="auto" w:line="360"/>
+        <w:rPr/>
+      </w:pPr>
+      <w:r>
+        <w:rPr>
+          <w:rFonts w:eastAsia="Cambria" w:cs="Cambria" w:ascii="Cambria" w:hAnsi="Cambria"/>
+        </w:rPr>
+        <w:t>{%p endfor %}</w:t>
+      </w:r>
+    </w:p>
+    <w:p>
+      <w:pPr>
+        <w:pStyle w:val="Body"/>
+        <w:shd w:val="clear" w:color="auto" w:fill="FFFFFF"/>
+        <w:tabs>
+          <w:tab w:val="left" w:pos="720" w:leader="none"/>
+          <w:tab w:val="left" w:pos="1440" w:leader="none"/>
+          <w:tab w:val="left" w:pos="2160" w:leader="none"/>
+          <w:tab w:val="left" w:pos="2880" w:leader="none"/>
+          <w:tab w:val="left" w:pos="3600" w:leader="none"/>
+          <w:tab w:val="left" w:pos="4320" w:leader="none"/>
+          <w:tab w:val="left" w:pos="5040" w:leader="none"/>
+          <w:tab w:val="left" w:pos="5760" w:leader="none"/>
+          <w:tab w:val="left" w:pos="6480" w:leader="none"/>
+          <w:tab w:val="left" w:pos="7200" w:leader="none"/>
+          <w:tab w:val="left" w:pos="7920" w:leader="none"/>
+          <w:tab w:val="left" w:pos="8640" w:leader="none"/>
+          <w:tab w:val="left" w:pos="9360" w:leader="none"/>
+        </w:tabs>
+        <w:suppressAutoHyphens w:val="true"/>
+        <w:spacing w:lineRule="auto" w:line="360"/>
+        <w:rPr/>
+      </w:pPr>
+      <w:r>
+        <w:rPr>
+          <w:rFonts w:eastAsia="Cambria" w:cs="Cambria" w:ascii="Cambria" w:hAnsi="Cambria"/>
+          <w:bCs/>
+        </w:rPr>
+        <w:t>{%p for eval in eval_sections.evaluations %}</w:t>
+      </w:r>
+    </w:p>
+    <w:p>
+      <w:pPr>
+        <w:pStyle w:val="Body"/>
+        <w:shd w:val="clear" w:color="auto" w:fill="FFFFFF"/>
+        <w:tabs>
+          <w:tab w:val="left" w:pos="720" w:leader="none"/>
+          <w:tab w:val="left" w:pos="1440" w:leader="none"/>
+          <w:tab w:val="left" w:pos="2160" w:leader="none"/>
+          <w:tab w:val="left" w:pos="2880" w:leader="none"/>
+          <w:tab w:val="left" w:pos="3600" w:leader="none"/>
+          <w:tab w:val="left" w:pos="4320" w:leader="none"/>
+          <w:tab w:val="left" w:pos="5040" w:leader="none"/>
+          <w:tab w:val="left" w:pos="5760" w:leader="none"/>
+          <w:tab w:val="left" w:pos="6480" w:leader="none"/>
+          <w:tab w:val="left" w:pos="7200" w:leader="none"/>
+          <w:tab w:val="left" w:pos="7920" w:leader="none"/>
+          <w:tab w:val="left" w:pos="8640" w:leader="none"/>
+          <w:tab w:val="left" w:pos="9360" w:leader="none"/>
+        </w:tabs>
+        <w:spacing w:lineRule="auto" w:line="360"/>
+        <w:rPr/>
+      </w:pPr>
+      <w:r>
+        <w:rPr/>
+      </w:r>
+    </w:p>
+    <w:p>
+      <w:pPr>
+        <w:pStyle w:val="Body"/>
+        <w:shd w:val="clear" w:color="auto" w:fill="FFFFFF"/>
+        <w:tabs>
+          <w:tab w:val="left" w:pos="720" w:leader="none"/>
+          <w:tab w:val="left" w:pos="1440" w:leader="none"/>
+          <w:tab w:val="left" w:pos="2160" w:leader="none"/>
+          <w:tab w:val="left" w:pos="2880" w:leader="none"/>
+          <w:tab w:val="left" w:pos="3600" w:leader="none"/>
+          <w:tab w:val="left" w:pos="4320" w:leader="none"/>
+          <w:tab w:val="left" w:pos="5040" w:leader="none"/>
+          <w:tab w:val="left" w:pos="5760" w:leader="none"/>
+          <w:tab w:val="left" w:pos="6480" w:leader="none"/>
+          <w:tab w:val="left" w:pos="7200" w:leader="none"/>
+          <w:tab w:val="left" w:pos="7920" w:leader="none"/>
+          <w:tab w:val="left" w:pos="8640" w:leader="none"/>
+          <w:tab w:val="left" w:pos="9360" w:leader="none"/>
+        </w:tabs>
+        <w:spacing w:lineRule="auto" w:line="360"/>
+        <w:rPr/>
+      </w:pPr>
+      <w:r>
+        <w:rPr>
+          <w:rFonts w:eastAsia="Cambria" w:cs="Cambria" w:ascii="Cambria" w:hAnsi="Cambria"/>
+          <w:b/>
+          <w:bCs/>
+        </w:rPr>
+        <w:t>{{ eval.eval.test_formal_name }}</w:t>
+      </w:r>
+    </w:p>
+    <w:p>
+      <w:pPr>
+        <w:pStyle w:val="Body"/>
+        <w:shd w:val="clear" w:color="auto" w:fill="FFFFFF"/>
+        <w:tabs>
+          <w:tab w:val="left" w:pos="720" w:leader="none"/>
+          <w:tab w:val="left" w:pos="1440" w:leader="none"/>
+          <w:tab w:val="left" w:pos="2160" w:leader="none"/>
+          <w:tab w:val="left" w:pos="2880" w:leader="none"/>
+          <w:tab w:val="left" w:pos="3600" w:leader="none"/>
+          <w:tab w:val="left" w:pos="4320" w:leader="none"/>
+          <w:tab w:val="left" w:pos="5040" w:leader="none"/>
+          <w:tab w:val="left" w:pos="5760" w:leader="none"/>
+          <w:tab w:val="left" w:pos="6480" w:leader="none"/>
+          <w:tab w:val="left" w:pos="7200" w:leader="none"/>
+          <w:tab w:val="left" w:pos="7920" w:leader="none"/>
+          <w:tab w:val="left" w:pos="8640" w:leader="none"/>
+          <w:tab w:val="left" w:pos="9360" w:leader="none"/>
+        </w:tabs>
+        <w:spacing w:lineRule="auto" w:line="360"/>
+        <w:rPr>
+          <w:sz w:val="20"/>
+          <w:szCs w:val="20"/>
+        </w:rPr>
+      </w:pPr>
+      <w:r>
+        <w:rPr>
+          <w:rFonts w:eastAsia="Cambria" w:cs="Cambria" w:ascii="Cambria" w:hAnsi="Cambria"/>
+          <w:i/>
+          <w:iCs/>
+          <w:sz w:val="20"/>
+          <w:szCs w:val="20"/>
+        </w:rPr>
+        <w:t>{{ eval.eval.description }}</w:t>
+      </w:r>
+    </w:p>
+    <w:p>
+      <w:pPr>
+        <w:pStyle w:val="Body"/>
+        <w:shd w:val="clear" w:color="auto" w:fill="FFFFFF"/>
+        <w:tabs>
+          <w:tab w:val="left" w:pos="720" w:leader="none"/>
+          <w:tab w:val="left" w:pos="1440" w:leader="none"/>
+          <w:tab w:val="left" w:pos="2160" w:leader="none"/>
+          <w:tab w:val="left" w:pos="2880" w:leader="none"/>
+          <w:tab w:val="left" w:pos="3600" w:leader="none"/>
+          <w:tab w:val="left" w:pos="4320" w:leader="none"/>
+          <w:tab w:val="left" w:pos="5040" w:leader="none"/>
+          <w:tab w:val="left" w:pos="5760" w:leader="none"/>
+          <w:tab w:val="left" w:pos="6480" w:leader="none"/>
+          <w:tab w:val="left" w:pos="7200" w:leader="none"/>
+          <w:tab w:val="left" w:pos="7920" w:leader="none"/>
+          <w:tab w:val="left" w:pos="8640" w:leader="none"/>
+          <w:tab w:val="left" w:pos="9360" w:leader="none"/>
+        </w:tabs>
+        <w:spacing w:lineRule="auto" w:line="360"/>
+        <w:rPr>
+          <w:rFonts w:ascii="Cambria" w:hAnsi="Cambria" w:eastAsia="Cambria" w:cs="Cambria"/>
+          <w:i/>
+          <w:i/>
+          <w:iCs/>
+        </w:rPr>
+      </w:pPr>
+      <w:r>
+        <w:rPr>
+          <w:rFonts w:eastAsia="Cambria" w:cs="Cambria" w:ascii="Cambria" w:hAnsi="Cambria"/>
+          <w:i/>
+          <w:iCs/>
+        </w:rPr>
+      </w:r>
+    </w:p>
+    <w:tbl>
+      <w:tblPr>
+        <w:tblW w:w="9972" w:type="dxa"/>
+        <w:jc w:val="left"/>
+        <w:tblInd w:w="34" w:type="dxa"/>
+        <w:tblBorders>
+          <w:top w:val="single" w:sz="2" w:space="0" w:color="000001"/>
+          <w:left w:val="single" w:sz="2" w:space="0" w:color="000001"/>
+          <w:bottom w:val="single" w:sz="2" w:space="0" w:color="000001"/>
+          <w:insideH w:val="single" w:sz="2" w:space="0" w:color="000001"/>
+        </w:tblBorders>
+        <w:tblCellMar>
+          <w:top w:w="55" w:type="dxa"/>
+          <w:left w:w="27" w:type="dxa"/>
+          <w:bottom w:w="55" w:type="dxa"/>
+          <w:right w:w="55" w:type="dxa"/>
+        </w:tblCellMar>
+        <w:tblLook w:val="04a0" w:noVBand="1" w:noHBand="0" w:lastColumn="0" w:firstColumn="1" w:lastRow="0" w:firstRow="1"/>
+      </w:tblPr>
+      <w:tblGrid>
+        <w:gridCol w:w="3622"/>
+        <w:gridCol w:w="2900"/>
+        <w:gridCol w:w="3450"/>
+      </w:tblGrid>
+      <w:tr>
+        <w:trPr/>
+        <w:tc>
+          <w:tcPr>
+            <w:tcW w:w="3622" w:type="dxa"/>
+            <w:tcBorders>
+              <w:top w:val="single" w:sz="2" w:space="0" w:color="000001"/>
+              <w:left w:val="single" w:sz="2" w:space="0" w:color="000001"/>
+              <w:bottom w:val="single" w:sz="2" w:space="0" w:color="000001"/>
+              <w:insideH w:val="single" w:sz="2" w:space="0" w:color="000001"/>
+            </w:tcBorders>
+            <w:shd w:color="auto" w:fill="auto" w:val="clear"/>
+            <w:tcMar>
+              <w:left w:w="27" w:type="dxa"/>
+            </w:tcMar>
+          </w:tcPr>
+          <w:p>
+            <w:pPr>
+              <w:pStyle w:val="TableContents"/>
+              <w:rPr>
+                <w:b/>
+                <w:b/>
+                <w:bCs/>
+              </w:rPr>
+            </w:pPr>
+            <w:r>
+              <w:rPr>
+                <w:b/>
+                <w:bCs/>
+              </w:rPr>
+              <w:t>Subtest</w:t>
+            </w:r>
+          </w:p>
+        </w:tc>
+        <w:tc>
+          <w:tcPr>
+            <w:tcW w:w="2900" w:type="dxa"/>
+            <w:tcBorders>
+              <w:top w:val="single" w:sz="2" w:space="0" w:color="000001"/>
+              <w:left w:val="single" w:sz="2" w:space="0" w:color="000001"/>
+              <w:bottom w:val="single" w:sz="2" w:space="0" w:color="000001"/>
+              <w:insideH w:val="single" w:sz="2" w:space="0" w:color="000001"/>
+            </w:tcBorders>
+            <w:shd w:color="auto" w:fill="auto" w:val="clear"/>
+            <w:tcMar>
+              <w:left w:w="27" w:type="dxa"/>
+            </w:tcMar>
+          </w:tcPr>
+          <w:p>
+            <w:pPr>
+              <w:pStyle w:val="TableContents"/>
+              <w:jc w:val="center"/>
+              <w:rPr>
+                <w:b/>
+                <w:b/>
+                <w:bCs/>
+              </w:rPr>
+            </w:pPr>
+            <w:r>
+              <w:rPr>
+                <w:b/>
+                <w:bCs/>
+              </w:rPr>
+              <w:t>Scaled Score</w:t>
+            </w:r>
+          </w:p>
+        </w:tc>
+        <w:tc>
+          <w:tcPr>
+            <w:tcW w:w="3450" w:type="dxa"/>
+            <w:tcBorders>
+              <w:top w:val="single" w:sz="2" w:space="0" w:color="000001"/>
+              <w:left w:val="single" w:sz="2" w:space="0" w:color="000001"/>
+              <w:bottom w:val="single" w:sz="2" w:space="0" w:color="000001"/>
+              <w:right w:val="single" w:sz="2" w:space="0" w:color="000001"/>
+              <w:insideH w:val="single" w:sz="2" w:space="0" w:color="000001"/>
+              <w:insideV w:val="single" w:sz="2" w:space="0" w:color="000001"/>
+            </w:tcBorders>
+            <w:shd w:color="auto" w:fill="auto" w:val="clear"/>
+            <w:tcMar>
+              <w:left w:w="27" w:type="dxa"/>
+            </w:tcMar>
+          </w:tcPr>
+          <w:p>
+            <w:pPr>
+              <w:pStyle w:val="TableContents"/>
+              <w:jc w:val="center"/>
+              <w:rPr>
+                <w:b/>
+                <w:b/>
+                <w:bCs/>
+              </w:rPr>
+            </w:pPr>
+            <w:r>
+              <w:rPr>
+                <w:b/>
+                <w:bCs/>
+              </w:rPr>
+              <w:t>Age Equivalent</w:t>
+            </w:r>
+          </w:p>
+        </w:tc>
+      </w:tr>
+      <w:tr>
+        <w:trPr/>
+        <w:tc>
+          <w:tcPr>
+            <w:tcW w:w="9972" w:type="dxa"/>
+            <w:gridSpan w:val="3"/>
+            <w:tcBorders>
+              <w:top w:val="single" w:sz="2" w:space="0" w:color="000001"/>
+              <w:left w:val="single" w:sz="2" w:space="0" w:color="000001"/>
+              <w:bottom w:val="single" w:sz="2" w:space="0" w:color="000001"/>
+              <w:right w:val="single" w:sz="2" w:space="0" w:color="000001"/>
+              <w:insideH w:val="single" w:sz="2" w:space="0" w:color="000001"/>
+              <w:insideV w:val="single" w:sz="2" w:space="0" w:color="000001"/>
+            </w:tcBorders>
+            <w:shd w:color="auto" w:fill="auto" w:val="clear"/>
+            <w:tcMar>
+              <w:left w:w="27" w:type="dxa"/>
+            </w:tcMar>
+          </w:tcPr>
+          <w:p>
+            <w:pPr>
+              <w:pStyle w:val="TableContents"/>
+              <w:rPr/>
+            </w:pPr>
+            <w:r>
+              <w:rPr/>
+              <w:t>{%tr for subtest in eval.subtests  %}</w:t>
+            </w:r>
+          </w:p>
+        </w:tc>
+      </w:tr>
+      <w:tr>
+        <w:trPr/>
+        <w:tc>
+          <w:tcPr>
+            <w:tcW w:w="3622" w:type="dxa"/>
+            <w:tcBorders>
+              <w:top w:val="single" w:sz="2" w:space="0" w:color="000001"/>
+              <w:left w:val="single" w:sz="2" w:space="0" w:color="000001"/>
+              <w:bottom w:val="single" w:sz="2" w:space="0" w:color="000001"/>
+              <w:insideH w:val="single" w:sz="2" w:space="0" w:color="000001"/>
+            </w:tcBorders>
+            <w:shd w:color="auto" w:fill="auto" w:val="clear"/>
+            <w:tcMar>
+              <w:left w:w="27" w:type="dxa"/>
+            </w:tcMar>
+          </w:tcPr>
+          <w:p>
+            <w:pPr>
+              <w:pStyle w:val="TableContents"/>
+              <w:rPr/>
+            </w:pPr>
+            <w:r>
+              <w:rPr/>
+              <w:t>{{subtest.report_section.subtest.name}}</w:t>
+            </w:r>
+          </w:p>
+        </w:tc>
+        <w:tc>
+          <w:tcPr>
+            <w:tcW w:w="2900" w:type="dxa"/>
+            <w:tcBorders>
+              <w:top w:val="single" w:sz="2" w:space="0" w:color="000001"/>
+              <w:left w:val="single" w:sz="2" w:space="0" w:color="000001"/>
+              <w:bottom w:val="single" w:sz="2" w:space="0" w:color="000001"/>
+              <w:insideH w:val="single" w:sz="2" w:space="0" w:color="000001"/>
+            </w:tcBorders>
+            <w:shd w:color="auto" w:fill="auto" w:val="clear"/>
+            <w:tcMar>
+              <w:left w:w="27" w:type="dxa"/>
+            </w:tcMar>
+          </w:tcPr>
+          <w:p>
+            <w:pPr>
+              <w:pStyle w:val="TableContents"/>
+              <w:jc w:val="center"/>
+              <w:rPr/>
+            </w:pPr>
+            <w:r>
+              <w:rPr/>
+              <w:t>{{subtest.scores.scaled_score}}</w:t>
+            </w:r>
+          </w:p>
+        </w:tc>
+        <w:tc>
+          <w:tcPr>
+            <w:tcW w:w="3450" w:type="dxa"/>
+            <w:tcBorders>
+              <w:top w:val="single" w:sz="2" w:space="0" w:color="000001"/>
+              <w:left w:val="single" w:sz="2" w:space="0" w:color="000001"/>
+              <w:bottom w:val="single" w:sz="2" w:space="0" w:color="000001"/>
+              <w:right w:val="single" w:sz="2" w:space="0" w:color="000001"/>
+              <w:insideH w:val="single" w:sz="2" w:space="0" w:color="000001"/>
+              <w:insideV w:val="single" w:sz="2" w:space="0" w:color="000001"/>
+            </w:tcBorders>
+            <w:shd w:color="auto" w:fill="auto" w:val="clear"/>
+            <w:tcMar>
+              <w:left w:w="27" w:type="dxa"/>
+            </w:tcMar>
+          </w:tcPr>
+          <w:p>
+            <w:pPr>
+              <w:pStyle w:val="TableContents"/>
+              <w:jc w:val="center"/>
+              <w:rPr/>
+            </w:pPr>
+            <w:r>
+              <w:rPr/>
+              <w:t>{{subtest.scores.age_equivalent//30}} months</w:t>
+            </w:r>
+          </w:p>
+        </w:tc>
+      </w:tr>
+      <w:tr>
+        <w:trPr/>
+        <w:tc>
+          <w:tcPr>
+            <w:tcW w:w="9972" w:type="dxa"/>
+            <w:gridSpan w:val="3"/>
+            <w:tcBorders>
+              <w:top w:val="single" w:sz="2" w:space="0" w:color="000001"/>
+              <w:left w:val="single" w:sz="2" w:space="0" w:color="000001"/>
+              <w:bottom w:val="single" w:sz="2" w:space="0" w:color="000001"/>
+              <w:right w:val="single" w:sz="2" w:space="0" w:color="000001"/>
+              <w:insideH w:val="single" w:sz="2" w:space="0" w:color="000001"/>
+              <w:insideV w:val="single" w:sz="2" w:space="0" w:color="000001"/>
+            </w:tcBorders>
+            <w:shd w:color="auto" w:fill="auto" w:val="clear"/>
+            <w:tcMar>
+              <w:left w:w="27" w:type="dxa"/>
+            </w:tcMar>
+          </w:tcPr>
+          <w:p>
+            <w:pPr>
+              <w:pStyle w:val="TableContents"/>
+              <w:rPr/>
+            </w:pPr>
+            <w:r>
+              <w:rPr/>
+              <w:t>{%tr endfor %}</w:t>
+            </w:r>
+          </w:p>
+        </w:tc>
+      </w:tr>
+    </w:tbl>
+    <w:p>
+      <w:pPr>
+        <w:pStyle w:val="Body"/>
+        <w:shd w:val="clear" w:color="auto" w:fill="FFFFFF"/>
+        <w:tabs>
+          <w:tab w:val="left" w:pos="720" w:leader="none"/>
+          <w:tab w:val="left" w:pos="1440" w:leader="none"/>
+          <w:tab w:val="left" w:pos="2160" w:leader="none"/>
+          <w:tab w:val="left" w:pos="2880" w:leader="none"/>
+          <w:tab w:val="left" w:pos="3600" w:leader="none"/>
+          <w:tab w:val="left" w:pos="4320" w:leader="none"/>
+          <w:tab w:val="left" w:pos="5040" w:leader="none"/>
+          <w:tab w:val="left" w:pos="5760" w:leader="none"/>
+          <w:tab w:val="left" w:pos="6480" w:leader="none"/>
+          <w:tab w:val="left" w:pos="7200" w:leader="none"/>
+          <w:tab w:val="left" w:pos="7920" w:leader="none"/>
+          <w:tab w:val="left" w:pos="8640" w:leader="none"/>
+          <w:tab w:val="left" w:pos="9360" w:leader="none"/>
+        </w:tabs>
+        <w:spacing w:lineRule="auto" w:line="360"/>
+        <w:rPr/>
+      </w:pPr>
+      <w:r>
+        <w:rPr>
+          <w:rFonts w:eastAsia="Cambria" w:cs="Cambria" w:ascii="Cambria" w:hAnsi="Cambria"/>
+        </w:rPr>
+        <w:t>{%p for subtest  in eval.subtests %}</w:t>
+      </w:r>
+    </w:p>
+    <w:p>
+      <w:pPr>
+        <w:pStyle w:val="Body"/>
+        <w:shd w:val="clear" w:color="auto" w:fill="FFFFFF"/>
+        <w:tabs>
+          <w:tab w:val="left" w:pos="720" w:leader="none"/>
+          <w:tab w:val="left" w:pos="1440" w:leader="none"/>
+          <w:tab w:val="left" w:pos="2160" w:leader="none"/>
+          <w:tab w:val="left" w:pos="2880" w:leader="none"/>
+          <w:tab w:val="left" w:pos="3600" w:leader="none"/>
+          <w:tab w:val="left" w:pos="4320" w:leader="none"/>
+          <w:tab w:val="left" w:pos="5040" w:leader="none"/>
+          <w:tab w:val="left" w:pos="5760" w:leader="none"/>
+          <w:tab w:val="left" w:pos="6480" w:leader="none"/>
+          <w:tab w:val="left" w:pos="7200" w:leader="none"/>
+          <w:tab w:val="left" w:pos="7920" w:leader="none"/>
+          <w:tab w:val="left" w:pos="8640" w:leader="none"/>
+          <w:tab w:val="left" w:pos="9360" w:leader="none"/>
+        </w:tabs>
+        <w:spacing w:lineRule="auto" w:line="360"/>
+        <w:rPr>
+          <w:rFonts w:ascii="Cambria" w:hAnsi="Cambria" w:eastAsia="Cambria" w:cs="Cambria"/>
+        </w:rPr>
+      </w:pPr>
+      <w:r>
+        <w:rPr>
+          <w:rFonts w:eastAsia="Cambria" w:cs="Cambria" w:ascii="Cambria" w:hAnsi="Cambria"/>
+        </w:rPr>
+      </w:r>
+    </w:p>
+    <w:p>
+      <w:pPr>
+        <w:pStyle w:val="Body"/>
+        <w:shd w:val="clear" w:color="auto" w:fill="FFFFFF"/>
+        <w:tabs>
+          <w:tab w:val="left" w:pos="720" w:leader="none"/>
+          <w:tab w:val="left" w:pos="1440" w:leader="none"/>
+          <w:tab w:val="left" w:pos="2160" w:leader="none"/>
+          <w:tab w:val="left" w:pos="2880" w:leader="none"/>
+          <w:tab w:val="left" w:pos="3600" w:leader="none"/>
+          <w:tab w:val="left" w:pos="4320" w:leader="none"/>
+          <w:tab w:val="left" w:pos="5040" w:leader="none"/>
+          <w:tab w:val="left" w:pos="5760" w:leader="none"/>
+          <w:tab w:val="left" w:pos="6480" w:leader="none"/>
+          <w:tab w:val="left" w:pos="7200" w:leader="none"/>
+          <w:tab w:val="left" w:pos="7920" w:leader="none"/>
+          <w:tab w:val="left" w:pos="8640" w:leader="none"/>
+          <w:tab w:val="left" w:pos="9360" w:leader="none"/>
+        </w:tabs>
+        <w:spacing w:lineRule="auto" w:line="360"/>
+        <w:rPr/>
+      </w:pPr>
+      <w:r>
+        <w:rPr>
+          <w:rFonts w:eastAsia="Cambria" w:cs="Cambria" w:ascii="Cambria" w:hAnsi="Cambria"/>
+          <w:u w:val="single" w:color="00000A"/>
+        </w:rPr>
+        <w:t>{{subtest.report_section.subtest.name}}:</w:t>
+      </w:r>
+    </w:p>
+    <w:p>
+      <w:pPr>
+        <w:pStyle w:val="Body"/>
+        <w:shd w:val="clear" w:color="auto" w:fill="FFFFFF"/>
+        <w:tabs>
+          <w:tab w:val="left" w:pos="720" w:leader="none"/>
+          <w:tab w:val="left" w:pos="1440" w:leader="none"/>
+          <w:tab w:val="left" w:pos="2160" w:leader="none"/>
+          <w:tab w:val="left" w:pos="2880" w:leader="none"/>
+          <w:tab w:val="left" w:pos="3600" w:leader="none"/>
+          <w:tab w:val="left" w:pos="4320" w:leader="none"/>
+          <w:tab w:val="left" w:pos="5040" w:leader="none"/>
+          <w:tab w:val="left" w:pos="5760" w:leader="none"/>
+          <w:tab w:val="left" w:pos="6480" w:leader="none"/>
+          <w:tab w:val="left" w:pos="7200" w:leader="none"/>
+          <w:tab w:val="left" w:pos="7920" w:leader="none"/>
+          <w:tab w:val="left" w:pos="8640" w:leader="none"/>
+          <w:tab w:val="left" w:pos="9360" w:leader="none"/>
+        </w:tabs>
+        <w:spacing w:lineRule="auto" w:line="360"/>
+        <w:rPr>
+          <w:sz w:val="18"/>
+          <w:szCs w:val="18"/>
+        </w:rPr>
+      </w:pPr>
+      <w:r>
+        <w:rPr>
+          <w:rFonts w:eastAsia="Cambria" w:cs="Cambria" w:ascii="Cambria" w:hAnsi="Cambria"/>
+          <w:i/>
+          <w:iCs/>
+          <w:sz w:val="18"/>
+          <w:szCs w:val="18"/>
+        </w:rPr>
+        <w:t>{{subtest.report_section.subtest.description}}</w:t>
+      </w:r>
+    </w:p>
+    <w:p>
+      <w:pPr>
+        <w:pStyle w:val="Body"/>
+        <w:shd w:val="clear" w:color="auto" w:fill="FFFFFF"/>
+        <w:tabs>
+          <w:tab w:val="left" w:pos="720" w:leader="none"/>
+          <w:tab w:val="left" w:pos="1440" w:leader="none"/>
+          <w:tab w:val="left" w:pos="2160" w:leader="none"/>
+          <w:tab w:val="left" w:pos="2880" w:leader="none"/>
+          <w:tab w:val="left" w:pos="3600" w:leader="none"/>
+          <w:tab w:val="left" w:pos="4320" w:leader="none"/>
+          <w:tab w:val="left" w:pos="5040" w:leader="none"/>
+          <w:tab w:val="left" w:pos="5760" w:leader="none"/>
+          <w:tab w:val="left" w:pos="6480" w:leader="none"/>
+          <w:tab w:val="left" w:pos="7200" w:leader="none"/>
+          <w:tab w:val="left" w:pos="7920" w:leader="none"/>
+          <w:tab w:val="left" w:pos="8640" w:leader="none"/>
+          <w:tab w:val="left" w:pos="9360" w:leader="none"/>
+        </w:tabs>
+        <w:spacing w:lineRule="auto" w:line="360"/>
+        <w:rPr>
+          <w:rFonts w:ascii="Cambria" w:hAnsi="Cambria" w:eastAsia="Cambria" w:cs="Cambria"/>
+          <w:iCs/>
+          <w:sz w:val="22"/>
+          <w:szCs w:val="22"/>
+        </w:rPr>
+      </w:pPr>
+      <w:r>
+        <w:rPr>
+          <w:rFonts w:eastAsia="Cambria" w:cs="Cambria" w:ascii="Cambria" w:hAnsi="Cambria"/>
+          <w:iCs/>
+          <w:sz w:val="22"/>
+          <w:szCs w:val="22"/>
+        </w:rPr>
+      </w:r>
+    </w:p>
+    <w:p>
+      <w:pPr>
+        <w:pStyle w:val="Body"/>
+        <w:shd w:val="clear" w:color="auto" w:fill="FFFFFF"/>
+        <w:tabs>
+          <w:tab w:val="left" w:pos="720" w:leader="none"/>
+          <w:tab w:val="left" w:pos="1440" w:leader="none"/>
+          <w:tab w:val="left" w:pos="2160" w:leader="none"/>
+          <w:tab w:val="left" w:pos="2880" w:leader="none"/>
+          <w:tab w:val="left" w:pos="3600" w:leader="none"/>
+          <w:tab w:val="left" w:pos="4320" w:leader="none"/>
+          <w:tab w:val="left" w:pos="5040" w:leader="none"/>
+          <w:tab w:val="left" w:pos="5760" w:leader="none"/>
+          <w:tab w:val="left" w:pos="6480" w:leader="none"/>
+          <w:tab w:val="left" w:pos="7200" w:leader="none"/>
+          <w:tab w:val="left" w:pos="7920" w:leader="none"/>
+          <w:tab w:val="left" w:pos="8640" w:leader="none"/>
+          <w:tab w:val="left" w:pos="9360" w:leader="none"/>
+        </w:tabs>
+        <w:spacing w:lineRule="auto" w:line="360"/>
+        <w:rPr/>
+      </w:pPr>
+      <w:r>
+        <w:rPr>
+          <w:rFonts w:eastAsia="Cambria" w:cs="Cambria" w:ascii="Cambria" w:hAnsi="Cambria"/>
+        </w:rPr>
+        <w:t>{{subtest.report_section.doc_text }}</w:t>
+      </w:r>
+    </w:p>
+    <w:p>
+      <w:pPr>
+        <w:pStyle w:val="Body"/>
+        <w:shd w:val="clear" w:color="auto" w:fill="FFFFFF"/>
+        <w:tabs>
+          <w:tab w:val="left" w:pos="720" w:leader="none"/>
+          <w:tab w:val="left" w:pos="1440" w:leader="none"/>
+          <w:tab w:val="left" w:pos="2160" w:leader="none"/>
+          <w:tab w:val="left" w:pos="2880" w:leader="none"/>
+          <w:tab w:val="left" w:pos="3600" w:leader="none"/>
+          <w:tab w:val="left" w:pos="4320" w:leader="none"/>
+          <w:tab w:val="left" w:pos="5040" w:leader="none"/>
+          <w:tab w:val="left" w:pos="5760" w:leader="none"/>
+          <w:tab w:val="left" w:pos="6480" w:leader="none"/>
+          <w:tab w:val="left" w:pos="7200" w:leader="none"/>
+          <w:tab w:val="left" w:pos="7920" w:leader="none"/>
+          <w:tab w:val="left" w:pos="8640" w:leader="none"/>
+          <w:tab w:val="left" w:pos="9360" w:leader="none"/>
+        </w:tabs>
+        <w:spacing w:lineRule="auto" w:line="360"/>
+        <w:rPr/>
+      </w:pPr>
+      <w:r>
+        <w:rPr>
+          <w:rFonts w:eastAsia="Cambria" w:cs="Cambria" w:ascii="Cambria" w:hAnsi="Cambria"/>
+        </w:rPr>
+        <w:t>{%p endfor %}</w:t>
+      </w:r>
+    </w:p>
+    <w:p>
+      <w:pPr>
+        <w:pStyle w:val="Body"/>
+        <w:shd w:val="clear" w:color="auto" w:fill="FFFFFF"/>
+        <w:tabs>
+          <w:tab w:val="left" w:pos="720" w:leader="none"/>
+          <w:tab w:val="left" w:pos="1440" w:leader="none"/>
+          <w:tab w:val="left" w:pos="2160" w:leader="none"/>
+          <w:tab w:val="left" w:pos="2880" w:leader="none"/>
+          <w:tab w:val="left" w:pos="3600" w:leader="none"/>
+          <w:tab w:val="left" w:pos="4320" w:leader="none"/>
+          <w:tab w:val="left" w:pos="5040" w:leader="none"/>
+          <w:tab w:val="left" w:pos="5760" w:leader="none"/>
+          <w:tab w:val="left" w:pos="6480" w:leader="none"/>
+          <w:tab w:val="left" w:pos="7200" w:leader="none"/>
+          <w:tab w:val="left" w:pos="7920" w:leader="none"/>
+          <w:tab w:val="left" w:pos="8640" w:leader="none"/>
+          <w:tab w:val="left" w:pos="9360" w:leader="none"/>
+        </w:tabs>
+        <w:spacing w:lineRule="auto" w:line="360"/>
+        <w:rPr/>
+      </w:pPr>
+      <w:r>
+        <w:rPr>
+          <w:rFonts w:eastAsia="Cambria" w:cs="Cambria" w:ascii="Cambria" w:hAnsi="Cambria"/>
+        </w:rPr>
+        <w:t>{%p endfor %}</w:t>
+      </w:r>
+    </w:p>
+    <w:p>
+      <w:pPr>
+        <w:pStyle w:val="Body"/>
+        <w:shd w:val="clear" w:color="auto" w:fill="FFFFFF"/>
+        <w:tabs>
+          <w:tab w:val="left" w:pos="720" w:leader="none"/>
+          <w:tab w:val="left" w:pos="1440" w:leader="none"/>
+          <w:tab w:val="left" w:pos="2160" w:leader="none"/>
+          <w:tab w:val="left" w:pos="2880" w:leader="none"/>
+          <w:tab w:val="left" w:pos="3600" w:leader="none"/>
+          <w:tab w:val="left" w:pos="4320" w:leader="none"/>
+          <w:tab w:val="left" w:pos="5040" w:leader="none"/>
+          <w:tab w:val="left" w:pos="5760" w:leader="none"/>
+          <w:tab w:val="left" w:pos="6480" w:leader="none"/>
+          <w:tab w:val="left" w:pos="7200" w:leader="none"/>
+          <w:tab w:val="left" w:pos="7920" w:leader="none"/>
+          <w:tab w:val="left" w:pos="8640" w:leader="none"/>
+          <w:tab w:val="left" w:pos="9360" w:leader="none"/>
+        </w:tabs>
+        <w:spacing w:lineRule="auto" w:line="360"/>
+        <w:rPr/>
+      </w:pPr>
+      <w:r>
+        <w:rPr>
+          <w:rFonts w:eastAsia="Cambria" w:cs="Cambria" w:ascii="Cambria" w:hAnsi="Cambria"/>
+          <w:bCs/>
+        </w:rPr>
+        <w:t>{%p for recommendation in eval_sections.recommendations %}</w:t>
+      </w:r>
+    </w:p>
+    <w:p>
+      <w:pPr>
+        <w:pStyle w:val="Body"/>
+        <w:shd w:val="clear" w:color="auto" w:fill="FFFFFF"/>
+        <w:tabs>
+          <w:tab w:val="left" w:pos="720" w:leader="none"/>
+          <w:tab w:val="left" w:pos="1440" w:leader="none"/>
+          <w:tab w:val="left" w:pos="2160" w:leader="none"/>
+          <w:tab w:val="left" w:pos="2880" w:leader="none"/>
+          <w:tab w:val="left" w:pos="3600" w:leader="none"/>
+          <w:tab w:val="left" w:pos="4320" w:leader="none"/>
+          <w:tab w:val="left" w:pos="5040" w:leader="none"/>
+          <w:tab w:val="left" w:pos="5760" w:leader="none"/>
+          <w:tab w:val="left" w:pos="6480" w:leader="none"/>
+          <w:tab w:val="left" w:pos="7200" w:leader="none"/>
+          <w:tab w:val="left" w:pos="7920" w:leader="none"/>
+          <w:tab w:val="left" w:pos="8640" w:leader="none"/>
+          <w:tab w:val="left" w:pos="9360" w:leader="none"/>
+        </w:tabs>
+        <w:spacing w:lineRule="auto" w:line="360"/>
+        <w:rPr/>
+      </w:pPr>
+      <w:r>
+        <w:rPr>
+          <w:rFonts w:eastAsia="Cambria" w:cs="Cambria" w:ascii="Cambria" w:hAnsi="Cambria"/>
+        </w:rPr>
+        <w:t>{% if recommendation.name != 'closing' %}</w:t>
+      </w:r>
+    </w:p>
+    <w:p>
+      <w:pPr>
+        <w:pStyle w:val="Body"/>
+        <w:shd w:val="clear" w:color="auto" w:fill="FFFFFF"/>
+        <w:tabs>
+          <w:tab w:val="left" w:pos="720" w:leader="none"/>
+          <w:tab w:val="left" w:pos="1440" w:leader="none"/>
+          <w:tab w:val="left" w:pos="2160" w:leader="none"/>
+          <w:tab w:val="left" w:pos="2880" w:leader="none"/>
+          <w:tab w:val="left" w:pos="3600" w:leader="none"/>
+          <w:tab w:val="left" w:pos="4320" w:leader="none"/>
+          <w:tab w:val="left" w:pos="5040" w:leader="none"/>
+          <w:tab w:val="left" w:pos="5760" w:leader="none"/>
+          <w:tab w:val="left" w:pos="6480" w:leader="none"/>
+          <w:tab w:val="left" w:pos="7200" w:leader="none"/>
+          <w:tab w:val="left" w:pos="7920" w:leader="none"/>
+          <w:tab w:val="left" w:pos="8640" w:leader="none"/>
+          <w:tab w:val="left" w:pos="9360" w:leader="none"/>
+        </w:tabs>
+        <w:spacing w:lineRule="auto" w:line="360"/>
+        <w:rPr/>
+      </w:pPr>
+      <w:r>
+        <w:rPr>
+          <w:rFonts w:eastAsia="Cambria" w:cs="Cambria" w:ascii="Cambria" w:hAnsi="Cambria"/>
+          <w:b/>
+          <w:bCs/>
+        </w:rPr>
+        <w:t>{{ recommendation.section_title }}:</w:t>
+      </w:r>
+      <w:r>
+        <w:rPr>
+          <w:rFonts w:eastAsia="Cambria" w:cs="Cambria" w:ascii="Cambria" w:hAnsi="Cambria"/>
+        </w:rPr>
+        <w:t>{% endif %}</w:t>
+      </w:r>
+    </w:p>
+    <w:p>
+      <w:pPr>
+        <w:pStyle w:val="Body"/>
+        <w:shd w:val="clear" w:color="auto" w:fill="FFFFFF"/>
+        <w:tabs>
+          <w:tab w:val="left" w:pos="720" w:leader="none"/>
+          <w:tab w:val="left" w:pos="1440" w:leader="none"/>
+          <w:tab w:val="left" w:pos="2160" w:leader="none"/>
+          <w:tab w:val="left" w:pos="2880" w:leader="none"/>
+          <w:tab w:val="left" w:pos="3600" w:leader="none"/>
+          <w:tab w:val="left" w:pos="4320" w:leader="none"/>
+          <w:tab w:val="left" w:pos="5040" w:leader="none"/>
+          <w:tab w:val="left" w:pos="5760" w:leader="none"/>
+          <w:tab w:val="left" w:pos="6480" w:leader="none"/>
+          <w:tab w:val="left" w:pos="7200" w:leader="none"/>
+          <w:tab w:val="left" w:pos="7920" w:leader="none"/>
+          <w:tab w:val="left" w:pos="8640" w:leader="none"/>
+          <w:tab w:val="left" w:pos="9360" w:leader="none"/>
+        </w:tabs>
+        <w:suppressAutoHyphens w:val="true"/>
+        <w:spacing w:lineRule="auto" w:line="360"/>
+        <w:rPr/>
+      </w:pPr>
+      <w:r>
+        <w:rPr>
+          <w:rFonts w:eastAsia="Cambria" w:cs="Cambria" w:ascii="Cambria" w:hAnsi="Cambria"/>
+        </w:rPr>
+        <w:t xml:space="preserve">{{ </w:t>
+      </w:r>
+      <w:r>
+        <w:rPr>
+          <w:rFonts w:eastAsia="Cambria" w:cs="Cambria" w:ascii="Cambria" w:hAnsi="Cambria"/>
+        </w:rPr>
+        <w:t>recommendation.doc_text</w:t>
+      </w:r>
+      <w:r>
+        <w:rPr>
+          <w:rFonts w:eastAsia="Cambria" w:cs="Cambria" w:ascii="Cambria" w:hAnsi="Cambria"/>
+        </w:rPr>
+        <w:t xml:space="preserve"> }}</w:t>
+      </w:r>
+    </w:p>
+    <w:p>
+      <w:pPr>
+        <w:pStyle w:val="Body"/>
+        <w:shd w:val="clear" w:color="auto" w:fill="FFFFFF"/>
+        <w:tabs>
+          <w:tab w:val="left" w:pos="720" w:leader="none"/>
+          <w:tab w:val="left" w:pos="1440" w:leader="none"/>
+          <w:tab w:val="left" w:pos="2160" w:leader="none"/>
+          <w:tab w:val="left" w:pos="2880" w:leader="none"/>
+          <w:tab w:val="left" w:pos="3600" w:leader="none"/>
+          <w:tab w:val="left" w:pos="4320" w:leader="none"/>
+          <w:tab w:val="left" w:pos="5040" w:leader="none"/>
+          <w:tab w:val="left" w:pos="5760" w:leader="none"/>
+          <w:tab w:val="left" w:pos="6480" w:leader="none"/>
+          <w:tab w:val="left" w:pos="7200" w:leader="none"/>
+          <w:tab w:val="left" w:pos="7920" w:leader="none"/>
+          <w:tab w:val="left" w:pos="8640" w:leader="none"/>
+          <w:tab w:val="left" w:pos="9360" w:leader="none"/>
+        </w:tabs>
+        <w:suppressAutoHyphens w:val="true"/>
+        <w:spacing w:lineRule="auto" w:line="360"/>
+        <w:rPr/>
+      </w:pPr>
+      <w:r>
+        <w:rPr>
+          <w:rFonts w:eastAsia="Cambria" w:cs="Cambria" w:ascii="Cambria" w:hAnsi="Cambria"/>
+          <w:bCs/>
         </w:rPr>
         <w:t>{%p endfor %}</w:t>
       </w:r>
@@ -618,6 +1581,433 @@
     </w:r>
   </w:p>
 </w:hdr>
+</file>
+
+<file path=word/numbering.xml><?xml version="1.0" encoding="utf-8"?>
+<w:numbering xmlns:w="http://schemas.openxmlformats.org/wordprocessingml/2006/main" xmlns:o="urn:schemas-microsoft-com:office:office" xmlns:r="http://schemas.openxmlformats.org/officeDocument/2006/relationships" xmlns:v="urn:schemas-microsoft-com:vml">
+  <w:abstractNum w:abstractNumId="1">
+    <w:lvl w:ilvl="0">
+      <w:start w:val="1"/>
+      <w:numFmt w:val="bullet"/>
+      <w:lvlText w:val=""/>
+      <w:lvlJc w:val="left"/>
+      <w:pPr>
+        <w:tabs>
+          <w:tab w:val="num" w:pos="720"/>
+        </w:tabs>
+        <w:ind w:left="720" w:hanging="360"/>
+      </w:pPr>
+      <w:rPr>
+        <w:rFonts w:ascii="Symbol" w:hAnsi="Symbol" w:cs="Symbol" w:hint="default"/>
+        <w:b/>
+        <w:rFonts w:cs="OpenSymbol"/>
+      </w:rPr>
+    </w:lvl>
+    <w:lvl w:ilvl="1">
+      <w:start w:val="1"/>
+      <w:numFmt w:val="bullet"/>
+      <w:lvlText w:val="◦"/>
+      <w:lvlJc w:val="left"/>
+      <w:pPr>
+        <w:tabs>
+          <w:tab w:val="num" w:pos="1080"/>
+        </w:tabs>
+        <w:ind w:left="1080" w:hanging="360"/>
+      </w:pPr>
+      <w:rPr>
+        <w:rFonts w:ascii="OpenSymbol" w:hAnsi="OpenSymbol" w:cs="OpenSymbol" w:hint="default"/>
+        <w:rFonts w:cs="OpenSymbol"/>
+      </w:rPr>
+    </w:lvl>
+    <w:lvl w:ilvl="2">
+      <w:start w:val="1"/>
+      <w:numFmt w:val="bullet"/>
+      <w:lvlText w:val="▪"/>
+      <w:lvlJc w:val="left"/>
+      <w:pPr>
+        <w:tabs>
+          <w:tab w:val="num" w:pos="1440"/>
+        </w:tabs>
+        <w:ind w:left="1440" w:hanging="360"/>
+      </w:pPr>
+      <w:rPr>
+        <w:rFonts w:ascii="OpenSymbol" w:hAnsi="OpenSymbol" w:cs="OpenSymbol" w:hint="default"/>
+        <w:rFonts w:cs="OpenSymbol"/>
+      </w:rPr>
+    </w:lvl>
+    <w:lvl w:ilvl="3">
+      <w:start w:val="1"/>
+      <w:numFmt w:val="bullet"/>
+      <w:lvlText w:val=""/>
+      <w:lvlJc w:val="left"/>
+      <w:pPr>
+        <w:tabs>
+          <w:tab w:val="num" w:pos="1800"/>
+        </w:tabs>
+        <w:ind w:left="1800" w:hanging="360"/>
+      </w:pPr>
+      <w:rPr>
+        <w:rFonts w:ascii="Symbol" w:hAnsi="Symbol" w:cs="Symbol" w:hint="default"/>
+        <w:rFonts w:cs="OpenSymbol"/>
+      </w:rPr>
+    </w:lvl>
+    <w:lvl w:ilvl="4">
+      <w:start w:val="1"/>
+      <w:numFmt w:val="bullet"/>
+      <w:lvlText w:val="◦"/>
+      <w:lvlJc w:val="left"/>
+      <w:pPr>
+        <w:tabs>
+          <w:tab w:val="num" w:pos="2160"/>
+        </w:tabs>
+        <w:ind w:left="2160" w:hanging="360"/>
+      </w:pPr>
+      <w:rPr>
+        <w:rFonts w:ascii="OpenSymbol" w:hAnsi="OpenSymbol" w:cs="OpenSymbol" w:hint="default"/>
+        <w:rFonts w:cs="OpenSymbol"/>
+      </w:rPr>
+    </w:lvl>
+    <w:lvl w:ilvl="5">
+      <w:start w:val="1"/>
+      <w:numFmt w:val="bullet"/>
+      <w:lvlText w:val="▪"/>
+      <w:lvlJc w:val="left"/>
+      <w:pPr>
+        <w:tabs>
+          <w:tab w:val="num" w:pos="2520"/>
+        </w:tabs>
+        <w:ind w:left="2520" w:hanging="360"/>
+      </w:pPr>
+      <w:rPr>
+        <w:rFonts w:ascii="OpenSymbol" w:hAnsi="OpenSymbol" w:cs="OpenSymbol" w:hint="default"/>
+        <w:rFonts w:cs="OpenSymbol"/>
+      </w:rPr>
+    </w:lvl>
+    <w:lvl w:ilvl="6">
+      <w:start w:val="1"/>
+      <w:numFmt w:val="bullet"/>
+      <w:lvlText w:val=""/>
+      <w:lvlJc w:val="left"/>
+      <w:pPr>
+        <w:tabs>
+          <w:tab w:val="num" w:pos="2880"/>
+        </w:tabs>
+        <w:ind w:left="2880" w:hanging="360"/>
+      </w:pPr>
+      <w:rPr>
+        <w:rFonts w:ascii="Symbol" w:hAnsi="Symbol" w:cs="Symbol" w:hint="default"/>
+        <w:rFonts w:cs="OpenSymbol"/>
+      </w:rPr>
+    </w:lvl>
+    <w:lvl w:ilvl="7">
+      <w:start w:val="1"/>
+      <w:numFmt w:val="bullet"/>
+      <w:lvlText w:val="◦"/>
+      <w:lvlJc w:val="left"/>
+      <w:pPr>
+        <w:tabs>
+          <w:tab w:val="num" w:pos="3240"/>
+        </w:tabs>
+        <w:ind w:left="3240" w:hanging="360"/>
+      </w:pPr>
+      <w:rPr>
+        <w:rFonts w:ascii="OpenSymbol" w:hAnsi="OpenSymbol" w:cs="OpenSymbol" w:hint="default"/>
+        <w:rFonts w:cs="OpenSymbol"/>
+      </w:rPr>
+    </w:lvl>
+    <w:lvl w:ilvl="8">
+      <w:start w:val="1"/>
+      <w:numFmt w:val="bullet"/>
+      <w:lvlText w:val="▪"/>
+      <w:lvlJc w:val="left"/>
+      <w:pPr>
+        <w:tabs>
+          <w:tab w:val="num" w:pos="3600"/>
+        </w:tabs>
+        <w:ind w:left="3600" w:hanging="360"/>
+      </w:pPr>
+      <w:rPr>
+        <w:rFonts w:ascii="OpenSymbol" w:hAnsi="OpenSymbol" w:cs="OpenSymbol" w:hint="default"/>
+        <w:rFonts w:cs="OpenSymbol"/>
+      </w:rPr>
+    </w:lvl>
+  </w:abstractNum>
+  <w:abstractNum w:abstractNumId="2">
+    <w:lvl w:ilvl="0">
+      <w:start w:val="1"/>
+      <w:numFmt w:val="bullet"/>
+      <w:lvlText w:val=""/>
+      <w:lvlJc w:val="left"/>
+      <w:pPr>
+        <w:tabs>
+          <w:tab w:val="num" w:pos="720"/>
+        </w:tabs>
+        <w:ind w:left="720" w:hanging="360"/>
+      </w:pPr>
+      <w:rPr>
+        <w:rFonts w:ascii="Symbol" w:hAnsi="Symbol" w:cs="Symbol" w:hint="default"/>
+        <w:b/>
+        <w:rFonts w:cs="OpenSymbol"/>
+      </w:rPr>
+    </w:lvl>
+    <w:lvl w:ilvl="1">
+      <w:start w:val="1"/>
+      <w:numFmt w:val="bullet"/>
+      <w:lvlText w:val="◦"/>
+      <w:lvlJc w:val="left"/>
+      <w:pPr>
+        <w:tabs>
+          <w:tab w:val="num" w:pos="1080"/>
+        </w:tabs>
+        <w:ind w:left="1080" w:hanging="360"/>
+      </w:pPr>
+      <w:rPr>
+        <w:rFonts w:ascii="OpenSymbol" w:hAnsi="OpenSymbol" w:cs="OpenSymbol" w:hint="default"/>
+        <w:rFonts w:cs="OpenSymbol"/>
+      </w:rPr>
+    </w:lvl>
+    <w:lvl w:ilvl="2">
+      <w:start w:val="1"/>
+      <w:numFmt w:val="bullet"/>
+      <w:lvlText w:val="▪"/>
+      <w:lvlJc w:val="left"/>
+      <w:pPr>
+        <w:tabs>
+          <w:tab w:val="num" w:pos="1440"/>
+        </w:tabs>
+        <w:ind w:left="1440" w:hanging="360"/>
+      </w:pPr>
+      <w:rPr>
+        <w:rFonts w:ascii="OpenSymbol" w:hAnsi="OpenSymbol" w:cs="OpenSymbol" w:hint="default"/>
+        <w:rFonts w:cs="OpenSymbol"/>
+      </w:rPr>
+    </w:lvl>
+    <w:lvl w:ilvl="3">
+      <w:start w:val="1"/>
+      <w:numFmt w:val="bullet"/>
+      <w:lvlText w:val=""/>
+      <w:lvlJc w:val="left"/>
+      <w:pPr>
+        <w:tabs>
+          <w:tab w:val="num" w:pos="1800"/>
+        </w:tabs>
+        <w:ind w:left="1800" w:hanging="360"/>
+      </w:pPr>
+      <w:rPr>
+        <w:rFonts w:ascii="Symbol" w:hAnsi="Symbol" w:cs="Symbol" w:hint="default"/>
+        <w:rFonts w:cs="OpenSymbol"/>
+      </w:rPr>
+    </w:lvl>
+    <w:lvl w:ilvl="4">
+      <w:start w:val="1"/>
+      <w:numFmt w:val="bullet"/>
+      <w:lvlText w:val="◦"/>
+      <w:lvlJc w:val="left"/>
+      <w:pPr>
+        <w:tabs>
+          <w:tab w:val="num" w:pos="2160"/>
+        </w:tabs>
+        <w:ind w:left="2160" w:hanging="360"/>
+      </w:pPr>
+      <w:rPr>
+        <w:rFonts w:ascii="OpenSymbol" w:hAnsi="OpenSymbol" w:cs="OpenSymbol" w:hint="default"/>
+        <w:rFonts w:cs="OpenSymbol"/>
+      </w:rPr>
+    </w:lvl>
+    <w:lvl w:ilvl="5">
+      <w:start w:val="1"/>
+      <w:numFmt w:val="bullet"/>
+      <w:lvlText w:val="▪"/>
+      <w:lvlJc w:val="left"/>
+      <w:pPr>
+        <w:tabs>
+          <w:tab w:val="num" w:pos="2520"/>
+        </w:tabs>
+        <w:ind w:left="2520" w:hanging="360"/>
+      </w:pPr>
+      <w:rPr>
+        <w:rFonts w:ascii="OpenSymbol" w:hAnsi="OpenSymbol" w:cs="OpenSymbol" w:hint="default"/>
+        <w:rFonts w:cs="OpenSymbol"/>
+      </w:rPr>
+    </w:lvl>
+    <w:lvl w:ilvl="6">
+      <w:start w:val="1"/>
+      <w:numFmt w:val="bullet"/>
+      <w:lvlText w:val=""/>
+      <w:lvlJc w:val="left"/>
+      <w:pPr>
+        <w:tabs>
+          <w:tab w:val="num" w:pos="2880"/>
+        </w:tabs>
+        <w:ind w:left="2880" w:hanging="360"/>
+      </w:pPr>
+      <w:rPr>
+        <w:rFonts w:ascii="Symbol" w:hAnsi="Symbol" w:cs="Symbol" w:hint="default"/>
+        <w:rFonts w:cs="OpenSymbol"/>
+      </w:rPr>
+    </w:lvl>
+    <w:lvl w:ilvl="7">
+      <w:start w:val="1"/>
+      <w:numFmt w:val="bullet"/>
+      <w:lvlText w:val="◦"/>
+      <w:lvlJc w:val="left"/>
+      <w:pPr>
+        <w:tabs>
+          <w:tab w:val="num" w:pos="3240"/>
+        </w:tabs>
+        <w:ind w:left="3240" w:hanging="360"/>
+      </w:pPr>
+      <w:rPr>
+        <w:rFonts w:ascii="OpenSymbol" w:hAnsi="OpenSymbol" w:cs="OpenSymbol" w:hint="default"/>
+        <w:rFonts w:cs="OpenSymbol"/>
+      </w:rPr>
+    </w:lvl>
+    <w:lvl w:ilvl="8">
+      <w:start w:val="1"/>
+      <w:numFmt w:val="bullet"/>
+      <w:lvlText w:val="▪"/>
+      <w:lvlJc w:val="left"/>
+      <w:pPr>
+        <w:tabs>
+          <w:tab w:val="num" w:pos="3600"/>
+        </w:tabs>
+        <w:ind w:left="3600" w:hanging="360"/>
+      </w:pPr>
+      <w:rPr>
+        <w:rFonts w:ascii="OpenSymbol" w:hAnsi="OpenSymbol" w:cs="OpenSymbol" w:hint="default"/>
+        <w:rFonts w:cs="OpenSymbol"/>
+      </w:rPr>
+    </w:lvl>
+  </w:abstractNum>
+  <w:abstractNum w:abstractNumId="3">
+    <w:lvl w:ilvl="0">
+      <w:start w:val="1"/>
+      <w:numFmt w:val="none"/>
+      <w:suff w:val="nothing"/>
+      <w:lvlText w:val=""/>
+      <w:lvlJc w:val="left"/>
+      <w:pPr>
+        <w:tabs>
+          <w:tab w:val="num" w:pos="432"/>
+        </w:tabs>
+        <w:ind w:left="432" w:hanging="432"/>
+      </w:pPr>
+    </w:lvl>
+    <w:lvl w:ilvl="1">
+      <w:start w:val="1"/>
+      <w:numFmt w:val="none"/>
+      <w:suff w:val="nothing"/>
+      <w:lvlText w:val=""/>
+      <w:lvlJc w:val="left"/>
+      <w:pPr>
+        <w:tabs>
+          <w:tab w:val="num" w:pos="576"/>
+        </w:tabs>
+        <w:ind w:left="576" w:hanging="576"/>
+      </w:pPr>
+    </w:lvl>
+    <w:lvl w:ilvl="2">
+      <w:start w:val="1"/>
+      <w:numFmt w:val="none"/>
+      <w:suff w:val="nothing"/>
+      <w:lvlText w:val=""/>
+      <w:lvlJc w:val="left"/>
+      <w:pPr>
+        <w:tabs>
+          <w:tab w:val="num" w:pos="720"/>
+        </w:tabs>
+        <w:ind w:left="720" w:hanging="720"/>
+      </w:pPr>
+    </w:lvl>
+    <w:lvl w:ilvl="3">
+      <w:start w:val="1"/>
+      <w:numFmt w:val="none"/>
+      <w:suff w:val="nothing"/>
+      <w:lvlText w:val=""/>
+      <w:lvlJc w:val="left"/>
+      <w:pPr>
+        <w:tabs>
+          <w:tab w:val="num" w:pos="864"/>
+        </w:tabs>
+        <w:ind w:left="864" w:hanging="864"/>
+      </w:pPr>
+    </w:lvl>
+    <w:lvl w:ilvl="4">
+      <w:start w:val="1"/>
+      <w:numFmt w:val="none"/>
+      <w:suff w:val="nothing"/>
+      <w:lvlText w:val=""/>
+      <w:lvlJc w:val="left"/>
+      <w:pPr>
+        <w:tabs>
+          <w:tab w:val="num" w:pos="1008"/>
+        </w:tabs>
+        <w:ind w:left="1008" w:hanging="1008"/>
+      </w:pPr>
+    </w:lvl>
+    <w:lvl w:ilvl="5">
+      <w:start w:val="1"/>
+      <w:numFmt w:val="none"/>
+      <w:suff w:val="nothing"/>
+      <w:lvlText w:val=""/>
+      <w:lvlJc w:val="left"/>
+      <w:pPr>
+        <w:tabs>
+          <w:tab w:val="num" w:pos="1152"/>
+        </w:tabs>
+        <w:ind w:left="1152" w:hanging="1152"/>
+      </w:pPr>
+    </w:lvl>
+    <w:lvl w:ilvl="6">
+      <w:start w:val="1"/>
+      <w:numFmt w:val="none"/>
+      <w:suff w:val="nothing"/>
+      <w:lvlText w:val=""/>
+      <w:lvlJc w:val="left"/>
+      <w:pPr>
+        <w:tabs>
+          <w:tab w:val="num" w:pos="1296"/>
+        </w:tabs>
+        <w:ind w:left="1296" w:hanging="1296"/>
+      </w:pPr>
+    </w:lvl>
+    <w:lvl w:ilvl="7">
+      <w:start w:val="1"/>
+      <w:numFmt w:val="none"/>
+      <w:suff w:val="nothing"/>
+      <w:lvlText w:val=""/>
+      <w:lvlJc w:val="left"/>
+      <w:pPr>
+        <w:tabs>
+          <w:tab w:val="num" w:pos="1440"/>
+        </w:tabs>
+        <w:ind w:left="1440" w:hanging="1440"/>
+      </w:pPr>
+    </w:lvl>
+    <w:lvl w:ilvl="8">
+      <w:start w:val="1"/>
+      <w:numFmt w:val="none"/>
+      <w:suff w:val="nothing"/>
+      <w:lvlText w:val=""/>
+      <w:lvlJc w:val="left"/>
+      <w:pPr>
+        <w:tabs>
+          <w:tab w:val="num" w:pos="1584"/>
+        </w:tabs>
+        <w:ind w:left="1584" w:hanging="1584"/>
+      </w:pPr>
+    </w:lvl>
+  </w:abstractNum>
+  <w:num w:numId="1">
+    <w:abstractNumId w:val="1"/>
+  </w:num>
+  <w:num w:numId="2">
+    <w:abstractNumId w:val="2"/>
+  </w:num>
+  <w:num w:numId="3">
+    <w:abstractNumId w:val="3"/>
+  </w:num>
+</w:numbering>
 </file>
 
 <file path=word/styles.xml><?xml version="1.0" encoding="utf-8"?>
@@ -1670,7 +3060,7 @@
       <w:vertAlign w:val="baseline"/>
     </w:rPr>
   </w:style>
-  <w:style w:type="character" w:styleId="ListLabel37">
+  <w:style w:type="character" w:styleId="ListLabel37" w:customStyle="1">
     <w:name w:val="ListLabel 37"/>
     <w:qFormat/>
     <w:rPr>
@@ -1694,7 +3084,7 @@
       <w:vertAlign w:val="baseline"/>
     </w:rPr>
   </w:style>
-  <w:style w:type="character" w:styleId="ListLabel38">
+  <w:style w:type="character" w:styleId="ListLabel38" w:customStyle="1">
     <w:name w:val="ListLabel 38"/>
     <w:qFormat/>
     <w:rPr>
@@ -1718,7 +3108,7 @@
       <w:vertAlign w:val="baseline"/>
     </w:rPr>
   </w:style>
-  <w:style w:type="character" w:styleId="ListLabel39">
+  <w:style w:type="character" w:styleId="ListLabel39" w:customStyle="1">
     <w:name w:val="ListLabel 39"/>
     <w:qFormat/>
     <w:rPr>
@@ -1742,7 +3132,7 @@
       <w:vertAlign w:val="baseline"/>
     </w:rPr>
   </w:style>
-  <w:style w:type="character" w:styleId="ListLabel40">
+  <w:style w:type="character" w:styleId="ListLabel40" w:customStyle="1">
     <w:name w:val="ListLabel 40"/>
     <w:qFormat/>
     <w:rPr>
@@ -1766,7 +3156,7 @@
       <w:vertAlign w:val="baseline"/>
     </w:rPr>
   </w:style>
-  <w:style w:type="character" w:styleId="ListLabel41">
+  <w:style w:type="character" w:styleId="ListLabel41" w:customStyle="1">
     <w:name w:val="ListLabel 41"/>
     <w:qFormat/>
     <w:rPr>
@@ -1790,7 +3180,7 @@
       <w:vertAlign w:val="baseline"/>
     </w:rPr>
   </w:style>
-  <w:style w:type="character" w:styleId="ListLabel42">
+  <w:style w:type="character" w:styleId="ListLabel42" w:customStyle="1">
     <w:name w:val="ListLabel 42"/>
     <w:qFormat/>
     <w:rPr>
@@ -1814,7 +3204,7 @@
       <w:vertAlign w:val="baseline"/>
     </w:rPr>
   </w:style>
-  <w:style w:type="character" w:styleId="ListLabel43">
+  <w:style w:type="character" w:styleId="ListLabel43" w:customStyle="1">
     <w:name w:val="ListLabel 43"/>
     <w:qFormat/>
     <w:rPr>
@@ -1838,7 +3228,7 @@
       <w:vertAlign w:val="baseline"/>
     </w:rPr>
   </w:style>
-  <w:style w:type="character" w:styleId="ListLabel44">
+  <w:style w:type="character" w:styleId="ListLabel44" w:customStyle="1">
     <w:name w:val="ListLabel 44"/>
     <w:qFormat/>
     <w:rPr>
@@ -1862,7 +3252,7 @@
       <w:vertAlign w:val="baseline"/>
     </w:rPr>
   </w:style>
-  <w:style w:type="character" w:styleId="ListLabel45">
+  <w:style w:type="character" w:styleId="ListLabel45" w:customStyle="1">
     <w:name w:val="ListLabel 45"/>
     <w:qFormat/>
     <w:rPr>
@@ -1886,7 +3276,7 @@
       <w:vertAlign w:val="baseline"/>
     </w:rPr>
   </w:style>
-  <w:style w:type="character" w:styleId="ListLabel46">
+  <w:style w:type="character" w:styleId="ListLabel46" w:customStyle="1">
     <w:name w:val="ListLabel 46"/>
     <w:qFormat/>
     <w:rPr>
@@ -1910,7 +3300,7 @@
       <w:vertAlign w:val="baseline"/>
     </w:rPr>
   </w:style>
-  <w:style w:type="character" w:styleId="ListLabel47">
+  <w:style w:type="character" w:styleId="ListLabel47" w:customStyle="1">
     <w:name w:val="ListLabel 47"/>
     <w:qFormat/>
     <w:rPr>
@@ -1934,7 +3324,7 @@
       <w:vertAlign w:val="baseline"/>
     </w:rPr>
   </w:style>
-  <w:style w:type="character" w:styleId="ListLabel48">
+  <w:style w:type="character" w:styleId="ListLabel48" w:customStyle="1">
     <w:name w:val="ListLabel 48"/>
     <w:qFormat/>
     <w:rPr>
@@ -1958,7 +3348,7 @@
       <w:vertAlign w:val="baseline"/>
     </w:rPr>
   </w:style>
-  <w:style w:type="character" w:styleId="ListLabel49">
+  <w:style w:type="character" w:styleId="ListLabel49" w:customStyle="1">
     <w:name w:val="ListLabel 49"/>
     <w:qFormat/>
     <w:rPr>
@@ -1982,7 +3372,7 @@
       <w:vertAlign w:val="baseline"/>
     </w:rPr>
   </w:style>
-  <w:style w:type="character" w:styleId="ListLabel50">
+  <w:style w:type="character" w:styleId="ListLabel50" w:customStyle="1">
     <w:name w:val="ListLabel 50"/>
     <w:qFormat/>
     <w:rPr>
@@ -2006,7 +3396,7 @@
       <w:vertAlign w:val="baseline"/>
     </w:rPr>
   </w:style>
-  <w:style w:type="character" w:styleId="ListLabel51">
+  <w:style w:type="character" w:styleId="ListLabel51" w:customStyle="1">
     <w:name w:val="ListLabel 51"/>
     <w:qFormat/>
     <w:rPr>
@@ -2030,7 +3420,7 @@
       <w:vertAlign w:val="baseline"/>
     </w:rPr>
   </w:style>
-  <w:style w:type="character" w:styleId="ListLabel52">
+  <w:style w:type="character" w:styleId="ListLabel52" w:customStyle="1">
     <w:name w:val="ListLabel 52"/>
     <w:qFormat/>
     <w:rPr>
@@ -2054,7 +3444,7 @@
       <w:vertAlign w:val="baseline"/>
     </w:rPr>
   </w:style>
-  <w:style w:type="character" w:styleId="ListLabel53">
+  <w:style w:type="character" w:styleId="ListLabel53" w:customStyle="1">
     <w:name w:val="ListLabel 53"/>
     <w:qFormat/>
     <w:rPr>
@@ -2078,7 +3468,7 @@
       <w:vertAlign w:val="baseline"/>
     </w:rPr>
   </w:style>
-  <w:style w:type="character" w:styleId="ListLabel54">
+  <w:style w:type="character" w:styleId="ListLabel54" w:customStyle="1">
     <w:name w:val="ListLabel 54"/>
     <w:qFormat/>
     <w:rPr>
@@ -2102,6 +3492,1165 @@
       <w:vertAlign w:val="baseline"/>
     </w:rPr>
   </w:style>
+  <w:style w:type="character" w:styleId="Bullets" w:customStyle="1">
+    <w:name w:val="Bullets"/>
+    <w:qFormat/>
+    <w:rPr>
+      <w:rFonts w:ascii="OpenSymbol" w:hAnsi="OpenSymbol" w:eastAsia="OpenSymbol" w:cs="OpenSymbol"/>
+    </w:rPr>
+  </w:style>
+  <w:style w:type="character" w:styleId="ListLabel55" w:customStyle="1">
+    <w:name w:val="ListLabel 55"/>
+    <w:qFormat/>
+    <w:rPr>
+      <w:rFonts w:ascii="Cambria" w:hAnsi="Cambria" w:cs="OpenSymbol"/>
+      <w:b/>
+    </w:rPr>
+  </w:style>
+  <w:style w:type="character" w:styleId="ListLabel56" w:customStyle="1">
+    <w:name w:val="ListLabel 56"/>
+    <w:qFormat/>
+    <w:rPr>
+      <w:rFonts w:cs="OpenSymbol"/>
+    </w:rPr>
+  </w:style>
+  <w:style w:type="character" w:styleId="ListLabel57" w:customStyle="1">
+    <w:name w:val="ListLabel 57"/>
+    <w:qFormat/>
+    <w:rPr>
+      <w:rFonts w:cs="OpenSymbol"/>
+    </w:rPr>
+  </w:style>
+  <w:style w:type="character" w:styleId="ListLabel58" w:customStyle="1">
+    <w:name w:val="ListLabel 58"/>
+    <w:qFormat/>
+    <w:rPr>
+      <w:rFonts w:cs="OpenSymbol"/>
+    </w:rPr>
+  </w:style>
+  <w:style w:type="character" w:styleId="ListLabel59" w:customStyle="1">
+    <w:name w:val="ListLabel 59"/>
+    <w:qFormat/>
+    <w:rPr>
+      <w:rFonts w:cs="OpenSymbol"/>
+    </w:rPr>
+  </w:style>
+  <w:style w:type="character" w:styleId="ListLabel60" w:customStyle="1">
+    <w:name w:val="ListLabel 60"/>
+    <w:qFormat/>
+    <w:rPr>
+      <w:rFonts w:cs="OpenSymbol"/>
+    </w:rPr>
+  </w:style>
+  <w:style w:type="character" w:styleId="ListLabel61" w:customStyle="1">
+    <w:name w:val="ListLabel 61"/>
+    <w:qFormat/>
+    <w:rPr>
+      <w:rFonts w:cs="OpenSymbol"/>
+    </w:rPr>
+  </w:style>
+  <w:style w:type="character" w:styleId="ListLabel62" w:customStyle="1">
+    <w:name w:val="ListLabel 62"/>
+    <w:qFormat/>
+    <w:rPr>
+      <w:rFonts w:cs="OpenSymbol"/>
+    </w:rPr>
+  </w:style>
+  <w:style w:type="character" w:styleId="ListLabel63" w:customStyle="1">
+    <w:name w:val="ListLabel 63"/>
+    <w:qFormat/>
+    <w:rPr>
+      <w:rFonts w:cs="OpenSymbol"/>
+    </w:rPr>
+  </w:style>
+  <w:style w:type="character" w:styleId="ListLabel64" w:customStyle="1">
+    <w:name w:val="ListLabel 64"/>
+    <w:qFormat/>
+    <w:rPr>
+      <w:rFonts w:ascii="Cambria" w:hAnsi="Cambria" w:cs="OpenSymbol"/>
+      <w:b/>
+    </w:rPr>
+  </w:style>
+  <w:style w:type="character" w:styleId="ListLabel65" w:customStyle="1">
+    <w:name w:val="ListLabel 65"/>
+    <w:qFormat/>
+    <w:rPr>
+      <w:rFonts w:cs="OpenSymbol"/>
+    </w:rPr>
+  </w:style>
+  <w:style w:type="character" w:styleId="ListLabel66" w:customStyle="1">
+    <w:name w:val="ListLabel 66"/>
+    <w:qFormat/>
+    <w:rPr>
+      <w:rFonts w:cs="OpenSymbol"/>
+    </w:rPr>
+  </w:style>
+  <w:style w:type="character" w:styleId="ListLabel67" w:customStyle="1">
+    <w:name w:val="ListLabel 67"/>
+    <w:qFormat/>
+    <w:rPr>
+      <w:rFonts w:cs="OpenSymbol"/>
+    </w:rPr>
+  </w:style>
+  <w:style w:type="character" w:styleId="ListLabel68" w:customStyle="1">
+    <w:name w:val="ListLabel 68"/>
+    <w:qFormat/>
+    <w:rPr>
+      <w:rFonts w:cs="OpenSymbol"/>
+    </w:rPr>
+  </w:style>
+  <w:style w:type="character" w:styleId="ListLabel69" w:customStyle="1">
+    <w:name w:val="ListLabel 69"/>
+    <w:qFormat/>
+    <w:rPr>
+      <w:rFonts w:cs="OpenSymbol"/>
+    </w:rPr>
+  </w:style>
+  <w:style w:type="character" w:styleId="ListLabel70" w:customStyle="1">
+    <w:name w:val="ListLabel 70"/>
+    <w:qFormat/>
+    <w:rPr>
+      <w:rFonts w:cs="OpenSymbol"/>
+    </w:rPr>
+  </w:style>
+  <w:style w:type="character" w:styleId="ListLabel71" w:customStyle="1">
+    <w:name w:val="ListLabel 71"/>
+    <w:qFormat/>
+    <w:rPr>
+      <w:rFonts w:cs="OpenSymbol"/>
+    </w:rPr>
+  </w:style>
+  <w:style w:type="character" w:styleId="ListLabel72" w:customStyle="1">
+    <w:name w:val="ListLabel 72"/>
+    <w:qFormat/>
+    <w:rPr>
+      <w:rFonts w:cs="OpenSymbol"/>
+    </w:rPr>
+  </w:style>
+  <w:style w:type="character" w:styleId="ListLabel73" w:customStyle="1">
+    <w:name w:val="ListLabel 73"/>
+    <w:qFormat/>
+    <w:rPr>
+      <w:rFonts w:ascii="Cambria" w:hAnsi="Cambria" w:cs="OpenSymbol"/>
+      <w:b/>
+    </w:rPr>
+  </w:style>
+  <w:style w:type="character" w:styleId="ListLabel74" w:customStyle="1">
+    <w:name w:val="ListLabel 74"/>
+    <w:qFormat/>
+    <w:rPr>
+      <w:rFonts w:cs="OpenSymbol"/>
+    </w:rPr>
+  </w:style>
+  <w:style w:type="character" w:styleId="ListLabel75" w:customStyle="1">
+    <w:name w:val="ListLabel 75"/>
+    <w:qFormat/>
+    <w:rPr>
+      <w:rFonts w:cs="OpenSymbol"/>
+    </w:rPr>
+  </w:style>
+  <w:style w:type="character" w:styleId="ListLabel76" w:customStyle="1">
+    <w:name w:val="ListLabel 76"/>
+    <w:qFormat/>
+    <w:rPr>
+      <w:rFonts w:cs="OpenSymbol"/>
+    </w:rPr>
+  </w:style>
+  <w:style w:type="character" w:styleId="ListLabel77" w:customStyle="1">
+    <w:name w:val="ListLabel 77"/>
+    <w:qFormat/>
+    <w:rPr>
+      <w:rFonts w:cs="OpenSymbol"/>
+    </w:rPr>
+  </w:style>
+  <w:style w:type="character" w:styleId="ListLabel78" w:customStyle="1">
+    <w:name w:val="ListLabel 78"/>
+    <w:qFormat/>
+    <w:rPr>
+      <w:rFonts w:cs="OpenSymbol"/>
+    </w:rPr>
+  </w:style>
+  <w:style w:type="character" w:styleId="ListLabel79" w:customStyle="1">
+    <w:name w:val="ListLabel 79"/>
+    <w:qFormat/>
+    <w:rPr>
+      <w:rFonts w:cs="OpenSymbol"/>
+    </w:rPr>
+  </w:style>
+  <w:style w:type="character" w:styleId="ListLabel80" w:customStyle="1">
+    <w:name w:val="ListLabel 80"/>
+    <w:qFormat/>
+    <w:rPr>
+      <w:rFonts w:cs="OpenSymbol"/>
+    </w:rPr>
+  </w:style>
+  <w:style w:type="character" w:styleId="ListLabel81" w:customStyle="1">
+    <w:name w:val="ListLabel 81"/>
+    <w:qFormat/>
+    <w:rPr>
+      <w:rFonts w:cs="OpenSymbol"/>
+    </w:rPr>
+  </w:style>
+  <w:style w:type="character" w:styleId="ListLabel82" w:customStyle="1">
+    <w:name w:val="ListLabel 82"/>
+    <w:qFormat/>
+    <w:rPr>
+      <w:rFonts w:ascii="Cambria" w:hAnsi="Cambria" w:cs="OpenSymbol"/>
+      <w:b/>
+    </w:rPr>
+  </w:style>
+  <w:style w:type="character" w:styleId="ListLabel83" w:customStyle="1">
+    <w:name w:val="ListLabel 83"/>
+    <w:qFormat/>
+    <w:rPr>
+      <w:rFonts w:cs="OpenSymbol"/>
+    </w:rPr>
+  </w:style>
+  <w:style w:type="character" w:styleId="ListLabel84" w:customStyle="1">
+    <w:name w:val="ListLabel 84"/>
+    <w:qFormat/>
+    <w:rPr>
+      <w:rFonts w:cs="OpenSymbol"/>
+    </w:rPr>
+  </w:style>
+  <w:style w:type="character" w:styleId="ListLabel85" w:customStyle="1">
+    <w:name w:val="ListLabel 85"/>
+    <w:qFormat/>
+    <w:rPr>
+      <w:rFonts w:cs="OpenSymbol"/>
+    </w:rPr>
+  </w:style>
+  <w:style w:type="character" w:styleId="ListLabel86" w:customStyle="1">
+    <w:name w:val="ListLabel 86"/>
+    <w:qFormat/>
+    <w:rPr>
+      <w:rFonts w:cs="OpenSymbol"/>
+    </w:rPr>
+  </w:style>
+  <w:style w:type="character" w:styleId="ListLabel87" w:customStyle="1">
+    <w:name w:val="ListLabel 87"/>
+    <w:qFormat/>
+    <w:rPr>
+      <w:rFonts w:cs="OpenSymbol"/>
+    </w:rPr>
+  </w:style>
+  <w:style w:type="character" w:styleId="ListLabel88" w:customStyle="1">
+    <w:name w:val="ListLabel 88"/>
+    <w:qFormat/>
+    <w:rPr>
+      <w:rFonts w:cs="OpenSymbol"/>
+    </w:rPr>
+  </w:style>
+  <w:style w:type="character" w:styleId="ListLabel89" w:customStyle="1">
+    <w:name w:val="ListLabel 89"/>
+    <w:qFormat/>
+    <w:rPr>
+      <w:rFonts w:cs="OpenSymbol"/>
+    </w:rPr>
+  </w:style>
+  <w:style w:type="character" w:styleId="ListLabel90" w:customStyle="1">
+    <w:name w:val="ListLabel 90"/>
+    <w:qFormat/>
+    <w:rPr>
+      <w:rFonts w:cs="OpenSymbol"/>
+    </w:rPr>
+  </w:style>
+  <w:style w:type="character" w:styleId="ListLabel91" w:customStyle="1">
+    <w:name w:val="ListLabel 91"/>
+    <w:qFormat/>
+    <w:rPr>
+      <w:rFonts w:ascii="Cambria" w:hAnsi="Cambria" w:cs="OpenSymbol"/>
+      <w:b/>
+    </w:rPr>
+  </w:style>
+  <w:style w:type="character" w:styleId="ListLabel92" w:customStyle="1">
+    <w:name w:val="ListLabel 92"/>
+    <w:qFormat/>
+    <w:rPr>
+      <w:rFonts w:cs="OpenSymbol"/>
+    </w:rPr>
+  </w:style>
+  <w:style w:type="character" w:styleId="ListLabel93" w:customStyle="1">
+    <w:name w:val="ListLabel 93"/>
+    <w:qFormat/>
+    <w:rPr>
+      <w:rFonts w:cs="OpenSymbol"/>
+    </w:rPr>
+  </w:style>
+  <w:style w:type="character" w:styleId="ListLabel94" w:customStyle="1">
+    <w:name w:val="ListLabel 94"/>
+    <w:qFormat/>
+    <w:rPr>
+      <w:rFonts w:cs="OpenSymbol"/>
+    </w:rPr>
+  </w:style>
+  <w:style w:type="character" w:styleId="ListLabel95" w:customStyle="1">
+    <w:name w:val="ListLabel 95"/>
+    <w:qFormat/>
+    <w:rPr>
+      <w:rFonts w:cs="OpenSymbol"/>
+    </w:rPr>
+  </w:style>
+  <w:style w:type="character" w:styleId="ListLabel96" w:customStyle="1">
+    <w:name w:val="ListLabel 96"/>
+    <w:qFormat/>
+    <w:rPr>
+      <w:rFonts w:cs="OpenSymbol"/>
+    </w:rPr>
+  </w:style>
+  <w:style w:type="character" w:styleId="ListLabel97" w:customStyle="1">
+    <w:name w:val="ListLabel 97"/>
+    <w:qFormat/>
+    <w:rPr>
+      <w:rFonts w:cs="OpenSymbol"/>
+    </w:rPr>
+  </w:style>
+  <w:style w:type="character" w:styleId="ListLabel98" w:customStyle="1">
+    <w:name w:val="ListLabel 98"/>
+    <w:qFormat/>
+    <w:rPr>
+      <w:rFonts w:cs="OpenSymbol"/>
+    </w:rPr>
+  </w:style>
+  <w:style w:type="character" w:styleId="ListLabel99" w:customStyle="1">
+    <w:name w:val="ListLabel 99"/>
+    <w:qFormat/>
+    <w:rPr>
+      <w:rFonts w:cs="OpenSymbol"/>
+    </w:rPr>
+  </w:style>
+  <w:style w:type="character" w:styleId="ListLabel100" w:customStyle="1">
+    <w:name w:val="ListLabel 100"/>
+    <w:qFormat/>
+    <w:rPr>
+      <w:rFonts w:ascii="Cambria" w:hAnsi="Cambria" w:cs="OpenSymbol"/>
+      <w:b/>
+    </w:rPr>
+  </w:style>
+  <w:style w:type="character" w:styleId="ListLabel101" w:customStyle="1">
+    <w:name w:val="ListLabel 101"/>
+    <w:qFormat/>
+    <w:rPr>
+      <w:rFonts w:cs="OpenSymbol"/>
+    </w:rPr>
+  </w:style>
+  <w:style w:type="character" w:styleId="ListLabel102" w:customStyle="1">
+    <w:name w:val="ListLabel 102"/>
+    <w:qFormat/>
+    <w:rPr>
+      <w:rFonts w:cs="OpenSymbol"/>
+    </w:rPr>
+  </w:style>
+  <w:style w:type="character" w:styleId="ListLabel103" w:customStyle="1">
+    <w:name w:val="ListLabel 103"/>
+    <w:qFormat/>
+    <w:rPr>
+      <w:rFonts w:cs="OpenSymbol"/>
+    </w:rPr>
+  </w:style>
+  <w:style w:type="character" w:styleId="ListLabel104" w:customStyle="1">
+    <w:name w:val="ListLabel 104"/>
+    <w:qFormat/>
+    <w:rPr>
+      <w:rFonts w:cs="OpenSymbol"/>
+    </w:rPr>
+  </w:style>
+  <w:style w:type="character" w:styleId="ListLabel105" w:customStyle="1">
+    <w:name w:val="ListLabel 105"/>
+    <w:qFormat/>
+    <w:rPr>
+      <w:rFonts w:cs="OpenSymbol"/>
+    </w:rPr>
+  </w:style>
+  <w:style w:type="character" w:styleId="ListLabel106" w:customStyle="1">
+    <w:name w:val="ListLabel 106"/>
+    <w:qFormat/>
+    <w:rPr>
+      <w:rFonts w:cs="OpenSymbol"/>
+    </w:rPr>
+  </w:style>
+  <w:style w:type="character" w:styleId="ListLabel107" w:customStyle="1">
+    <w:name w:val="ListLabel 107"/>
+    <w:qFormat/>
+    <w:rPr>
+      <w:rFonts w:cs="OpenSymbol"/>
+    </w:rPr>
+  </w:style>
+  <w:style w:type="character" w:styleId="ListLabel108" w:customStyle="1">
+    <w:name w:val="ListLabel 108"/>
+    <w:qFormat/>
+    <w:rPr>
+      <w:rFonts w:cs="OpenSymbol"/>
+    </w:rPr>
+  </w:style>
+  <w:style w:type="character" w:styleId="ListLabel109" w:customStyle="1">
+    <w:name w:val="ListLabel 109"/>
+    <w:qFormat/>
+    <w:rPr>
+      <w:rFonts w:ascii="Cambria" w:hAnsi="Cambria" w:cs="OpenSymbol"/>
+      <w:b/>
+    </w:rPr>
+  </w:style>
+  <w:style w:type="character" w:styleId="ListLabel110" w:customStyle="1">
+    <w:name w:val="ListLabel 110"/>
+    <w:qFormat/>
+    <w:rPr>
+      <w:rFonts w:cs="OpenSymbol"/>
+    </w:rPr>
+  </w:style>
+  <w:style w:type="character" w:styleId="ListLabel111" w:customStyle="1">
+    <w:name w:val="ListLabel 111"/>
+    <w:qFormat/>
+    <w:rPr>
+      <w:rFonts w:cs="OpenSymbol"/>
+    </w:rPr>
+  </w:style>
+  <w:style w:type="character" w:styleId="ListLabel112" w:customStyle="1">
+    <w:name w:val="ListLabel 112"/>
+    <w:qFormat/>
+    <w:rPr>
+      <w:rFonts w:cs="OpenSymbol"/>
+    </w:rPr>
+  </w:style>
+  <w:style w:type="character" w:styleId="ListLabel113" w:customStyle="1">
+    <w:name w:val="ListLabel 113"/>
+    <w:qFormat/>
+    <w:rPr>
+      <w:rFonts w:cs="OpenSymbol"/>
+    </w:rPr>
+  </w:style>
+  <w:style w:type="character" w:styleId="ListLabel114" w:customStyle="1">
+    <w:name w:val="ListLabel 114"/>
+    <w:qFormat/>
+    <w:rPr>
+      <w:rFonts w:cs="OpenSymbol"/>
+    </w:rPr>
+  </w:style>
+  <w:style w:type="character" w:styleId="ListLabel115" w:customStyle="1">
+    <w:name w:val="ListLabel 115"/>
+    <w:qFormat/>
+    <w:rPr>
+      <w:rFonts w:cs="OpenSymbol"/>
+    </w:rPr>
+  </w:style>
+  <w:style w:type="character" w:styleId="ListLabel116" w:customStyle="1">
+    <w:name w:val="ListLabel 116"/>
+    <w:qFormat/>
+    <w:rPr>
+      <w:rFonts w:cs="OpenSymbol"/>
+    </w:rPr>
+  </w:style>
+  <w:style w:type="character" w:styleId="ListLabel117" w:customStyle="1">
+    <w:name w:val="ListLabel 117"/>
+    <w:qFormat/>
+    <w:rPr>
+      <w:rFonts w:cs="OpenSymbol"/>
+    </w:rPr>
+  </w:style>
+  <w:style w:type="character" w:styleId="ListLabel118" w:customStyle="1">
+    <w:name w:val="ListLabel 118"/>
+    <w:qFormat/>
+    <w:rPr>
+      <w:rFonts w:ascii="Cambria" w:hAnsi="Cambria" w:cs="OpenSymbol"/>
+      <w:b/>
+    </w:rPr>
+  </w:style>
+  <w:style w:type="character" w:styleId="ListLabel119" w:customStyle="1">
+    <w:name w:val="ListLabel 119"/>
+    <w:qFormat/>
+    <w:rPr>
+      <w:rFonts w:cs="OpenSymbol"/>
+    </w:rPr>
+  </w:style>
+  <w:style w:type="character" w:styleId="ListLabel120" w:customStyle="1">
+    <w:name w:val="ListLabel 120"/>
+    <w:qFormat/>
+    <w:rPr>
+      <w:rFonts w:cs="OpenSymbol"/>
+    </w:rPr>
+  </w:style>
+  <w:style w:type="character" w:styleId="ListLabel121" w:customStyle="1">
+    <w:name w:val="ListLabel 121"/>
+    <w:qFormat/>
+    <w:rPr>
+      <w:rFonts w:cs="OpenSymbol"/>
+    </w:rPr>
+  </w:style>
+  <w:style w:type="character" w:styleId="ListLabel122" w:customStyle="1">
+    <w:name w:val="ListLabel 122"/>
+    <w:qFormat/>
+    <w:rPr>
+      <w:rFonts w:cs="OpenSymbol"/>
+    </w:rPr>
+  </w:style>
+  <w:style w:type="character" w:styleId="ListLabel123" w:customStyle="1">
+    <w:name w:val="ListLabel 123"/>
+    <w:qFormat/>
+    <w:rPr>
+      <w:rFonts w:cs="OpenSymbol"/>
+    </w:rPr>
+  </w:style>
+  <w:style w:type="character" w:styleId="ListLabel124" w:customStyle="1">
+    <w:name w:val="ListLabel 124"/>
+    <w:qFormat/>
+    <w:rPr>
+      <w:rFonts w:cs="OpenSymbol"/>
+    </w:rPr>
+  </w:style>
+  <w:style w:type="character" w:styleId="ListLabel125" w:customStyle="1">
+    <w:name w:val="ListLabel 125"/>
+    <w:qFormat/>
+    <w:rPr>
+      <w:rFonts w:cs="OpenSymbol"/>
+    </w:rPr>
+  </w:style>
+  <w:style w:type="character" w:styleId="ListLabel126" w:customStyle="1">
+    <w:name w:val="ListLabel 126"/>
+    <w:qFormat/>
+    <w:rPr>
+      <w:rFonts w:cs="OpenSymbol"/>
+    </w:rPr>
+  </w:style>
+  <w:style w:type="character" w:styleId="ListLabel127" w:customStyle="1">
+    <w:name w:val="ListLabel 127"/>
+    <w:qFormat/>
+    <w:rPr>
+      <w:rFonts w:ascii="Cambria" w:hAnsi="Cambria" w:cs="OpenSymbol"/>
+      <w:b/>
+    </w:rPr>
+  </w:style>
+  <w:style w:type="character" w:styleId="ListLabel128" w:customStyle="1">
+    <w:name w:val="ListLabel 128"/>
+    <w:qFormat/>
+    <w:rPr>
+      <w:rFonts w:cs="OpenSymbol"/>
+    </w:rPr>
+  </w:style>
+  <w:style w:type="character" w:styleId="ListLabel129" w:customStyle="1">
+    <w:name w:val="ListLabel 129"/>
+    <w:qFormat/>
+    <w:rPr>
+      <w:rFonts w:cs="OpenSymbol"/>
+    </w:rPr>
+  </w:style>
+  <w:style w:type="character" w:styleId="ListLabel130" w:customStyle="1">
+    <w:name w:val="ListLabel 130"/>
+    <w:qFormat/>
+    <w:rPr>
+      <w:rFonts w:cs="OpenSymbol"/>
+    </w:rPr>
+  </w:style>
+  <w:style w:type="character" w:styleId="ListLabel131" w:customStyle="1">
+    <w:name w:val="ListLabel 131"/>
+    <w:qFormat/>
+    <w:rPr>
+      <w:rFonts w:cs="OpenSymbol"/>
+    </w:rPr>
+  </w:style>
+  <w:style w:type="character" w:styleId="ListLabel132" w:customStyle="1">
+    <w:name w:val="ListLabel 132"/>
+    <w:qFormat/>
+    <w:rPr>
+      <w:rFonts w:cs="OpenSymbol"/>
+    </w:rPr>
+  </w:style>
+  <w:style w:type="character" w:styleId="ListLabel133" w:customStyle="1">
+    <w:name w:val="ListLabel 133"/>
+    <w:qFormat/>
+    <w:rPr>
+      <w:rFonts w:cs="OpenSymbol"/>
+    </w:rPr>
+  </w:style>
+  <w:style w:type="character" w:styleId="ListLabel134" w:customStyle="1">
+    <w:name w:val="ListLabel 134"/>
+    <w:qFormat/>
+    <w:rPr>
+      <w:rFonts w:cs="OpenSymbol"/>
+    </w:rPr>
+  </w:style>
+  <w:style w:type="character" w:styleId="ListLabel135" w:customStyle="1">
+    <w:name w:val="ListLabel 135"/>
+    <w:qFormat/>
+    <w:rPr>
+      <w:rFonts w:cs="OpenSymbol"/>
+    </w:rPr>
+  </w:style>
+  <w:style w:type="character" w:styleId="ListLabel136" w:customStyle="1">
+    <w:name w:val="ListLabel 136"/>
+    <w:qFormat/>
+    <w:rPr>
+      <w:rFonts w:ascii="Cambria" w:hAnsi="Cambria" w:cs="OpenSymbol"/>
+      <w:b/>
+    </w:rPr>
+  </w:style>
+  <w:style w:type="character" w:styleId="ListLabel137" w:customStyle="1">
+    <w:name w:val="ListLabel 137"/>
+    <w:qFormat/>
+    <w:rPr>
+      <w:rFonts w:cs="OpenSymbol"/>
+    </w:rPr>
+  </w:style>
+  <w:style w:type="character" w:styleId="ListLabel138" w:customStyle="1">
+    <w:name w:val="ListLabel 138"/>
+    <w:qFormat/>
+    <w:rPr>
+      <w:rFonts w:cs="OpenSymbol"/>
+    </w:rPr>
+  </w:style>
+  <w:style w:type="character" w:styleId="ListLabel139" w:customStyle="1">
+    <w:name w:val="ListLabel 139"/>
+    <w:qFormat/>
+    <w:rPr>
+      <w:rFonts w:cs="OpenSymbol"/>
+    </w:rPr>
+  </w:style>
+  <w:style w:type="character" w:styleId="ListLabel140" w:customStyle="1">
+    <w:name w:val="ListLabel 140"/>
+    <w:qFormat/>
+    <w:rPr>
+      <w:rFonts w:cs="OpenSymbol"/>
+    </w:rPr>
+  </w:style>
+  <w:style w:type="character" w:styleId="ListLabel141" w:customStyle="1">
+    <w:name w:val="ListLabel 141"/>
+    <w:qFormat/>
+    <w:rPr>
+      <w:rFonts w:cs="OpenSymbol"/>
+    </w:rPr>
+  </w:style>
+  <w:style w:type="character" w:styleId="ListLabel142" w:customStyle="1">
+    <w:name w:val="ListLabel 142"/>
+    <w:qFormat/>
+    <w:rPr>
+      <w:rFonts w:cs="OpenSymbol"/>
+    </w:rPr>
+  </w:style>
+  <w:style w:type="character" w:styleId="ListLabel143" w:customStyle="1">
+    <w:name w:val="ListLabel 143"/>
+    <w:qFormat/>
+    <w:rPr>
+      <w:rFonts w:cs="OpenSymbol"/>
+    </w:rPr>
+  </w:style>
+  <w:style w:type="character" w:styleId="ListLabel144" w:customStyle="1">
+    <w:name w:val="ListLabel 144"/>
+    <w:qFormat/>
+    <w:rPr>
+      <w:rFonts w:cs="OpenSymbol"/>
+    </w:rPr>
+  </w:style>
+  <w:style w:type="character" w:styleId="ListLabel145" w:customStyle="1">
+    <w:name w:val="ListLabel 145"/>
+    <w:qFormat/>
+    <w:rPr>
+      <w:rFonts w:ascii="Cambria" w:hAnsi="Cambria" w:cs="OpenSymbol"/>
+      <w:b/>
+    </w:rPr>
+  </w:style>
+  <w:style w:type="character" w:styleId="ListLabel146" w:customStyle="1">
+    <w:name w:val="ListLabel 146"/>
+    <w:qFormat/>
+    <w:rPr>
+      <w:rFonts w:cs="OpenSymbol"/>
+    </w:rPr>
+  </w:style>
+  <w:style w:type="character" w:styleId="ListLabel147" w:customStyle="1">
+    <w:name w:val="ListLabel 147"/>
+    <w:qFormat/>
+    <w:rPr>
+      <w:rFonts w:cs="OpenSymbol"/>
+    </w:rPr>
+  </w:style>
+  <w:style w:type="character" w:styleId="ListLabel148" w:customStyle="1">
+    <w:name w:val="ListLabel 148"/>
+    <w:qFormat/>
+    <w:rPr>
+      <w:rFonts w:cs="OpenSymbol"/>
+    </w:rPr>
+  </w:style>
+  <w:style w:type="character" w:styleId="ListLabel149" w:customStyle="1">
+    <w:name w:val="ListLabel 149"/>
+    <w:qFormat/>
+    <w:rPr>
+      <w:rFonts w:cs="OpenSymbol"/>
+    </w:rPr>
+  </w:style>
+  <w:style w:type="character" w:styleId="ListLabel150" w:customStyle="1">
+    <w:name w:val="ListLabel 150"/>
+    <w:qFormat/>
+    <w:rPr>
+      <w:rFonts w:cs="OpenSymbol"/>
+    </w:rPr>
+  </w:style>
+  <w:style w:type="character" w:styleId="ListLabel151" w:customStyle="1">
+    <w:name w:val="ListLabel 151"/>
+    <w:qFormat/>
+    <w:rPr>
+      <w:rFonts w:cs="OpenSymbol"/>
+    </w:rPr>
+  </w:style>
+  <w:style w:type="character" w:styleId="ListLabel152" w:customStyle="1">
+    <w:name w:val="ListLabel 152"/>
+    <w:qFormat/>
+    <w:rPr>
+      <w:rFonts w:cs="OpenSymbol"/>
+    </w:rPr>
+  </w:style>
+  <w:style w:type="character" w:styleId="ListLabel153" w:customStyle="1">
+    <w:name w:val="ListLabel 153"/>
+    <w:qFormat/>
+    <w:rPr>
+      <w:rFonts w:cs="OpenSymbol"/>
+    </w:rPr>
+  </w:style>
+  <w:style w:type="character" w:styleId="ListLabel154" w:customStyle="1">
+    <w:name w:val="ListLabel 154"/>
+    <w:qFormat/>
+    <w:rPr>
+      <w:rFonts w:ascii="Cambria" w:hAnsi="Cambria" w:cs="OpenSymbol"/>
+      <w:b/>
+    </w:rPr>
+  </w:style>
+  <w:style w:type="character" w:styleId="ListLabel155" w:customStyle="1">
+    <w:name w:val="ListLabel 155"/>
+    <w:qFormat/>
+    <w:rPr>
+      <w:rFonts w:cs="OpenSymbol"/>
+    </w:rPr>
+  </w:style>
+  <w:style w:type="character" w:styleId="ListLabel156" w:customStyle="1">
+    <w:name w:val="ListLabel 156"/>
+    <w:qFormat/>
+    <w:rPr>
+      <w:rFonts w:cs="OpenSymbol"/>
+    </w:rPr>
+  </w:style>
+  <w:style w:type="character" w:styleId="ListLabel157" w:customStyle="1">
+    <w:name w:val="ListLabel 157"/>
+    <w:qFormat/>
+    <w:rPr>
+      <w:rFonts w:cs="OpenSymbol"/>
+    </w:rPr>
+  </w:style>
+  <w:style w:type="character" w:styleId="ListLabel158" w:customStyle="1">
+    <w:name w:val="ListLabel 158"/>
+    <w:qFormat/>
+    <w:rPr>
+      <w:rFonts w:cs="OpenSymbol"/>
+    </w:rPr>
+  </w:style>
+  <w:style w:type="character" w:styleId="ListLabel159" w:customStyle="1">
+    <w:name w:val="ListLabel 159"/>
+    <w:qFormat/>
+    <w:rPr>
+      <w:rFonts w:cs="OpenSymbol"/>
+    </w:rPr>
+  </w:style>
+  <w:style w:type="character" w:styleId="ListLabel160" w:customStyle="1">
+    <w:name w:val="ListLabel 160"/>
+    <w:qFormat/>
+    <w:rPr>
+      <w:rFonts w:cs="OpenSymbol"/>
+    </w:rPr>
+  </w:style>
+  <w:style w:type="character" w:styleId="ListLabel161" w:customStyle="1">
+    <w:name w:val="ListLabel 161"/>
+    <w:qFormat/>
+    <w:rPr>
+      <w:rFonts w:cs="OpenSymbol"/>
+    </w:rPr>
+  </w:style>
+  <w:style w:type="character" w:styleId="ListLabel162" w:customStyle="1">
+    <w:name w:val="ListLabel 162"/>
+    <w:qFormat/>
+    <w:rPr>
+      <w:rFonts w:cs="OpenSymbol"/>
+    </w:rPr>
+  </w:style>
+  <w:style w:type="character" w:styleId="ListLabel163">
+    <w:name w:val="ListLabel 163"/>
+    <w:qFormat/>
+    <w:rPr>
+      <w:rFonts w:cs="OpenSymbol"/>
+      <w:b/>
+    </w:rPr>
+  </w:style>
+  <w:style w:type="character" w:styleId="ListLabel164">
+    <w:name w:val="ListLabel 164"/>
+    <w:qFormat/>
+    <w:rPr>
+      <w:rFonts w:cs="OpenSymbol"/>
+    </w:rPr>
+  </w:style>
+  <w:style w:type="character" w:styleId="ListLabel165">
+    <w:name w:val="ListLabel 165"/>
+    <w:qFormat/>
+    <w:rPr>
+      <w:rFonts w:cs="OpenSymbol"/>
+    </w:rPr>
+  </w:style>
+  <w:style w:type="character" w:styleId="ListLabel166">
+    <w:name w:val="ListLabel 166"/>
+    <w:qFormat/>
+    <w:rPr>
+      <w:rFonts w:cs="OpenSymbol"/>
+    </w:rPr>
+  </w:style>
+  <w:style w:type="character" w:styleId="ListLabel167">
+    <w:name w:val="ListLabel 167"/>
+    <w:qFormat/>
+    <w:rPr>
+      <w:rFonts w:cs="OpenSymbol"/>
+    </w:rPr>
+  </w:style>
+  <w:style w:type="character" w:styleId="ListLabel168">
+    <w:name w:val="ListLabel 168"/>
+    <w:qFormat/>
+    <w:rPr>
+      <w:rFonts w:cs="OpenSymbol"/>
+    </w:rPr>
+  </w:style>
+  <w:style w:type="character" w:styleId="ListLabel169">
+    <w:name w:val="ListLabel 169"/>
+    <w:qFormat/>
+    <w:rPr>
+      <w:rFonts w:cs="OpenSymbol"/>
+    </w:rPr>
+  </w:style>
+  <w:style w:type="character" w:styleId="ListLabel170">
+    <w:name w:val="ListLabel 170"/>
+    <w:qFormat/>
+    <w:rPr>
+      <w:rFonts w:cs="OpenSymbol"/>
+    </w:rPr>
+  </w:style>
+  <w:style w:type="character" w:styleId="ListLabel171">
+    <w:name w:val="ListLabel 171"/>
+    <w:qFormat/>
+    <w:rPr>
+      <w:rFonts w:cs="OpenSymbol"/>
+    </w:rPr>
+  </w:style>
+  <w:style w:type="character" w:styleId="ListLabel172">
+    <w:name w:val="ListLabel 172"/>
+    <w:qFormat/>
+    <w:rPr>
+      <w:rFonts w:ascii="Cambria" w:hAnsi="Cambria" w:cs="OpenSymbol"/>
+      <w:b/>
+    </w:rPr>
+  </w:style>
+  <w:style w:type="character" w:styleId="ListLabel173">
+    <w:name w:val="ListLabel 173"/>
+    <w:qFormat/>
+    <w:rPr>
+      <w:rFonts w:cs="OpenSymbol"/>
+    </w:rPr>
+  </w:style>
+  <w:style w:type="character" w:styleId="ListLabel174">
+    <w:name w:val="ListLabel 174"/>
+    <w:qFormat/>
+    <w:rPr>
+      <w:rFonts w:cs="OpenSymbol"/>
+    </w:rPr>
+  </w:style>
+  <w:style w:type="character" w:styleId="ListLabel175">
+    <w:name w:val="ListLabel 175"/>
+    <w:qFormat/>
+    <w:rPr>
+      <w:rFonts w:cs="OpenSymbol"/>
+    </w:rPr>
+  </w:style>
+  <w:style w:type="character" w:styleId="ListLabel176">
+    <w:name w:val="ListLabel 176"/>
+    <w:qFormat/>
+    <w:rPr>
+      <w:rFonts w:cs="OpenSymbol"/>
+    </w:rPr>
+  </w:style>
+  <w:style w:type="character" w:styleId="ListLabel177">
+    <w:name w:val="ListLabel 177"/>
+    <w:qFormat/>
+    <w:rPr>
+      <w:rFonts w:cs="OpenSymbol"/>
+    </w:rPr>
+  </w:style>
+  <w:style w:type="character" w:styleId="ListLabel178">
+    <w:name w:val="ListLabel 178"/>
+    <w:qFormat/>
+    <w:rPr>
+      <w:rFonts w:cs="OpenSymbol"/>
+    </w:rPr>
+  </w:style>
+  <w:style w:type="character" w:styleId="ListLabel179">
+    <w:name w:val="ListLabel 179"/>
+    <w:qFormat/>
+    <w:rPr>
+      <w:rFonts w:cs="OpenSymbol"/>
+    </w:rPr>
+  </w:style>
+  <w:style w:type="character" w:styleId="ListLabel180">
+    <w:name w:val="ListLabel 180"/>
+    <w:qFormat/>
+    <w:rPr>
+      <w:rFonts w:cs="OpenSymbol"/>
+    </w:rPr>
+  </w:style>
+  <w:style w:type="character" w:styleId="ListLabel181">
+    <w:name w:val="ListLabel 181"/>
+    <w:qFormat/>
+    <w:rPr>
+      <w:rFonts w:cs="OpenSymbol"/>
+      <w:b/>
+    </w:rPr>
+  </w:style>
+  <w:style w:type="character" w:styleId="ListLabel182">
+    <w:name w:val="ListLabel 182"/>
+    <w:qFormat/>
+    <w:rPr>
+      <w:rFonts w:cs="OpenSymbol"/>
+    </w:rPr>
+  </w:style>
+  <w:style w:type="character" w:styleId="ListLabel183">
+    <w:name w:val="ListLabel 183"/>
+    <w:qFormat/>
+    <w:rPr>
+      <w:rFonts w:cs="OpenSymbol"/>
+    </w:rPr>
+  </w:style>
+  <w:style w:type="character" w:styleId="ListLabel184">
+    <w:name w:val="ListLabel 184"/>
+    <w:qFormat/>
+    <w:rPr>
+      <w:rFonts w:cs="OpenSymbol"/>
+    </w:rPr>
+  </w:style>
+  <w:style w:type="character" w:styleId="ListLabel185">
+    <w:name w:val="ListLabel 185"/>
+    <w:qFormat/>
+    <w:rPr>
+      <w:rFonts w:cs="OpenSymbol"/>
+    </w:rPr>
+  </w:style>
+  <w:style w:type="character" w:styleId="ListLabel186">
+    <w:name w:val="ListLabel 186"/>
+    <w:qFormat/>
+    <w:rPr>
+      <w:rFonts w:cs="OpenSymbol"/>
+    </w:rPr>
+  </w:style>
+  <w:style w:type="character" w:styleId="ListLabel187">
+    <w:name w:val="ListLabel 187"/>
+    <w:qFormat/>
+    <w:rPr>
+      <w:rFonts w:cs="OpenSymbol"/>
+    </w:rPr>
+  </w:style>
+  <w:style w:type="character" w:styleId="ListLabel188">
+    <w:name w:val="ListLabel 188"/>
+    <w:qFormat/>
+    <w:rPr>
+      <w:rFonts w:cs="OpenSymbol"/>
+    </w:rPr>
+  </w:style>
+  <w:style w:type="character" w:styleId="ListLabel189">
+    <w:name w:val="ListLabel 189"/>
+    <w:qFormat/>
+    <w:rPr>
+      <w:rFonts w:cs="OpenSymbol"/>
+    </w:rPr>
+  </w:style>
+  <w:style w:type="character" w:styleId="ListLabel190">
+    <w:name w:val="ListLabel 190"/>
+    <w:qFormat/>
+    <w:rPr>
+      <w:rFonts w:ascii="Cambria" w:hAnsi="Cambria" w:cs="OpenSymbol"/>
+      <w:b/>
+    </w:rPr>
+  </w:style>
+  <w:style w:type="character" w:styleId="ListLabel191">
+    <w:name w:val="ListLabel 191"/>
+    <w:qFormat/>
+    <w:rPr>
+      <w:rFonts w:cs="OpenSymbol"/>
+    </w:rPr>
+  </w:style>
+  <w:style w:type="character" w:styleId="ListLabel192">
+    <w:name w:val="ListLabel 192"/>
+    <w:qFormat/>
+    <w:rPr>
+      <w:rFonts w:cs="OpenSymbol"/>
+    </w:rPr>
+  </w:style>
+  <w:style w:type="character" w:styleId="ListLabel193">
+    <w:name w:val="ListLabel 193"/>
+    <w:qFormat/>
+    <w:rPr>
+      <w:rFonts w:cs="OpenSymbol"/>
+    </w:rPr>
+  </w:style>
+  <w:style w:type="character" w:styleId="ListLabel194">
+    <w:name w:val="ListLabel 194"/>
+    <w:qFormat/>
+    <w:rPr>
+      <w:rFonts w:cs="OpenSymbol"/>
+    </w:rPr>
+  </w:style>
+  <w:style w:type="character" w:styleId="ListLabel195">
+    <w:name w:val="ListLabel 195"/>
+    <w:qFormat/>
+    <w:rPr>
+      <w:rFonts w:cs="OpenSymbol"/>
+    </w:rPr>
+  </w:style>
+  <w:style w:type="character" w:styleId="ListLabel196">
+    <w:name w:val="ListLabel 196"/>
+    <w:qFormat/>
+    <w:rPr>
+      <w:rFonts w:cs="OpenSymbol"/>
+    </w:rPr>
+  </w:style>
+  <w:style w:type="character" w:styleId="ListLabel197">
+    <w:name w:val="ListLabel 197"/>
+    <w:qFormat/>
+    <w:rPr>
+      <w:rFonts w:cs="OpenSymbol"/>
+    </w:rPr>
+  </w:style>
+  <w:style w:type="character" w:styleId="ListLabel198">
+    <w:name w:val="ListLabel 198"/>
+    <w:qFormat/>
+    <w:rPr>
+      <w:rFonts w:cs="OpenSymbol"/>
+    </w:rPr>
+  </w:style>
+  <w:style w:type="character" w:styleId="ListLabel199">
+    <w:name w:val="ListLabel 199"/>
+    <w:qFormat/>
+    <w:rPr>
+      <w:rFonts w:cs="OpenSymbol"/>
+      <w:b/>
+    </w:rPr>
+  </w:style>
+  <w:style w:type="character" w:styleId="ListLabel200">
+    <w:name w:val="ListLabel 200"/>
+    <w:qFormat/>
+    <w:rPr>
+      <w:rFonts w:cs="OpenSymbol"/>
+    </w:rPr>
+  </w:style>
+  <w:style w:type="character" w:styleId="ListLabel201">
+    <w:name w:val="ListLabel 201"/>
+    <w:qFormat/>
+    <w:rPr>
+      <w:rFonts w:cs="OpenSymbol"/>
+    </w:rPr>
+  </w:style>
+  <w:style w:type="character" w:styleId="ListLabel202">
+    <w:name w:val="ListLabel 202"/>
+    <w:qFormat/>
+    <w:rPr>
+      <w:rFonts w:cs="OpenSymbol"/>
+    </w:rPr>
+  </w:style>
+  <w:style w:type="character" w:styleId="ListLabel203">
+    <w:name w:val="ListLabel 203"/>
+    <w:qFormat/>
+    <w:rPr>
+      <w:rFonts w:cs="OpenSymbol"/>
+    </w:rPr>
+  </w:style>
+  <w:style w:type="character" w:styleId="ListLabel204">
+    <w:name w:val="ListLabel 204"/>
+    <w:qFormat/>
+    <w:rPr>
+      <w:rFonts w:cs="OpenSymbol"/>
+    </w:rPr>
+  </w:style>
+  <w:style w:type="character" w:styleId="ListLabel205">
+    <w:name w:val="ListLabel 205"/>
+    <w:qFormat/>
+    <w:rPr>
+      <w:rFonts w:cs="OpenSymbol"/>
+    </w:rPr>
+  </w:style>
+  <w:style w:type="character" w:styleId="ListLabel206">
+    <w:name w:val="ListLabel 206"/>
+    <w:qFormat/>
+    <w:rPr>
+      <w:rFonts w:cs="OpenSymbol"/>
+    </w:rPr>
+  </w:style>
+  <w:style w:type="character" w:styleId="ListLabel207">
+    <w:name w:val="ListLabel 207"/>
+    <w:qFormat/>
+    <w:rPr>
+      <w:rFonts w:cs="OpenSymbol"/>
+    </w:rPr>
+  </w:style>
+  <w:style w:type="character" w:styleId="ListLabel208">
+    <w:name w:val="ListLabel 208"/>
+    <w:qFormat/>
+    <w:rPr>
+      <w:rFonts w:ascii="Cambria" w:hAnsi="Cambria" w:cs="OpenSymbol"/>
+      <w:b/>
+    </w:rPr>
+  </w:style>
+  <w:style w:type="character" w:styleId="ListLabel209">
+    <w:name w:val="ListLabel 209"/>
+    <w:qFormat/>
+    <w:rPr>
+      <w:rFonts w:cs="OpenSymbol"/>
+    </w:rPr>
+  </w:style>
+  <w:style w:type="character" w:styleId="ListLabel210">
+    <w:name w:val="ListLabel 210"/>
+    <w:qFormat/>
+    <w:rPr>
+      <w:rFonts w:cs="OpenSymbol"/>
+    </w:rPr>
+  </w:style>
+  <w:style w:type="character" w:styleId="ListLabel211">
+    <w:name w:val="ListLabel 211"/>
+    <w:qFormat/>
+    <w:rPr>
+      <w:rFonts w:cs="OpenSymbol"/>
+    </w:rPr>
+  </w:style>
+  <w:style w:type="character" w:styleId="ListLabel212">
+    <w:name w:val="ListLabel 212"/>
+    <w:qFormat/>
+    <w:rPr>
+      <w:rFonts w:cs="OpenSymbol"/>
+    </w:rPr>
+  </w:style>
+  <w:style w:type="character" w:styleId="ListLabel213">
+    <w:name w:val="ListLabel 213"/>
+    <w:qFormat/>
+    <w:rPr>
+      <w:rFonts w:cs="OpenSymbol"/>
+    </w:rPr>
+  </w:style>
+  <w:style w:type="character" w:styleId="ListLabel214">
+    <w:name w:val="ListLabel 214"/>
+    <w:qFormat/>
+    <w:rPr>
+      <w:rFonts w:cs="OpenSymbol"/>
+    </w:rPr>
+  </w:style>
+  <w:style w:type="character" w:styleId="ListLabel215">
+    <w:name w:val="ListLabel 215"/>
+    <w:qFormat/>
+    <w:rPr>
+      <w:rFonts w:cs="OpenSymbol"/>
+    </w:rPr>
+  </w:style>
+  <w:style w:type="character" w:styleId="ListLabel216">
+    <w:name w:val="ListLabel 216"/>
+    <w:qFormat/>
+    <w:rPr>
+      <w:rFonts w:cs="OpenSymbol"/>
+    </w:rPr>
+  </w:style>
   <w:style w:type="paragraph" w:styleId="Heading" w:customStyle="1">
     <w:name w:val="Heading"/>
     <w:basedOn w:val="Normal"/>
@@ -2339,6 +4888,13 @@
     <w:pPr/>
     <w:rPr/>
   </w:style>
+  <w:style w:type="paragraph" w:styleId="TableContents" w:customStyle="1">
+    <w:name w:val="Table Contents"/>
+    <w:basedOn w:val="Normal"/>
+    <w:qFormat/>
+    <w:pPr/>
+    <w:rPr/>
+  </w:style>
   <w:style w:type="numbering" w:styleId="NoList" w:default="1">
     <w:name w:val="No List"/>
     <w:uiPriority w:val="99"/>
@@ -2350,7 +4906,7 @@
     <w:name w:val="Imported Style 1"/>
     <w:qFormat/>
   </w:style>
-  <w:style w:type="numbering" w:styleId="Bullets" w:customStyle="1">
+  <w:style w:type="numbering" w:styleId="Bullets1" w:customStyle="1">
     <w:name w:val="Bullets"/>
     <w:qFormat/>
   </w:style>

</xml_diff>

<commit_message>
updated background to gather all family members. added signature to therapist table
</commit_message>
<xml_diff>
--- a/jobs/report_template.docx
+++ b/jobs/report_template.docx
@@ -384,7 +384,21 @@
           <w:rFonts w:eastAsia="Cambria" w:cs="Cambria" w:ascii="Cambria" w:hAnsi="Cambria"/>
           <w:bCs/>
         </w:rPr>
-        <w:t>'eval_tools'</w:t>
+        <w:t>'</w:t>
+      </w:r>
+      <w:r>
+        <w:rPr>
+          <w:rFonts w:eastAsia="Cambria" w:cs="Cambria" w:ascii="Cambria" w:hAnsi="Cambria"/>
+          <w:bCs/>
+        </w:rPr>
+        <w:t>care_giver_concerns</w:t>
+      </w:r>
+      <w:r>
+        <w:rPr>
+          <w:rFonts w:eastAsia="Cambria" w:cs="Cambria" w:ascii="Cambria" w:hAnsi="Cambria"/>
+          <w:bCs/>
+        </w:rPr>
+        <w:t>'</w:t>
       </w:r>
       <w:bookmarkEnd w:id="0"/>
       <w:r>
@@ -425,20 +439,10 @@
         </w:rPr>
         <w:t>{{ section.section_title }}:</w:t>
       </w:r>
-      <w:r>
-        <w:rPr>
-          <w:rFonts w:eastAsia="Cambria" w:cs="Cambria" w:ascii="Cambria" w:hAnsi="Cambria"/>
-        </w:rPr>
-        <w:t>{% for eval in eval_sections.evaluations %}</w:t>
-      </w:r>
     </w:p>
     <w:p>
       <w:pPr>
         <w:pStyle w:val="Body"/>
-        <w:numPr>
-          <w:ilvl w:val="0"/>
-          <w:numId w:val="1"/>
-        </w:numPr>
         <w:shd w:val="clear" w:color="auto" w:fill="FFFFFF"/>
         <w:tabs>
           <w:tab w:val="left" w:pos="720" w:leader="none"/>
@@ -459,21 +463,26 @@
         <w:spacing w:lineRule="auto" w:line="360"/>
         <w:rPr/>
       </w:pPr>
+      <w:bookmarkStart w:id="1" w:name="__DdeLink__87_19705914281"/>
       <w:r>
         <w:rPr>
           <w:rFonts w:eastAsia="Cambria" w:cs="Cambria" w:ascii="Cambria" w:hAnsi="Cambria"/>
           <w:bCs/>
         </w:rPr>
-        <w:t>{{eval.eval.test_formal_name}}{% endfor %}</w:t>
+        <w:t xml:space="preserve">{{ section.doc_text </w:t>
+      </w:r>
+      <w:bookmarkEnd w:id="1"/>
+      <w:r>
+        <w:rPr>
+          <w:rFonts w:eastAsia="Cambria" w:cs="Cambria" w:ascii="Cambria" w:hAnsi="Cambria"/>
+          <w:bCs/>
+        </w:rPr>
+        <w:t>}}</w:t>
       </w:r>
     </w:p>
     <w:p>
       <w:pPr>
         <w:pStyle w:val="Body"/>
-        <w:numPr>
-          <w:ilvl w:val="0"/>
-          <w:numId w:val="2"/>
-        </w:numPr>
         <w:shd w:val="clear" w:color="auto" w:fill="FFFFFF"/>
         <w:tabs>
           <w:tab w:val="left" w:pos="720" w:leader="none"/>
@@ -490,19 +499,30 @@
           <w:tab w:val="left" w:pos="8640" w:leader="none"/>
           <w:tab w:val="left" w:pos="9360" w:leader="none"/>
         </w:tabs>
-        <w:suppressAutoHyphens w:val="true"/>
         <w:spacing w:lineRule="auto" w:line="360"/>
-        <w:rPr>
-          <w:rFonts w:ascii="Cambria" w:hAnsi="Cambria" w:eastAsia="Cambria" w:cs="Cambria"/>
-          <w:bCs/>
-        </w:rPr>
+        <w:rPr/>
       </w:pPr>
       <w:r>
         <w:rPr>
           <w:rFonts w:eastAsia="Cambria" w:cs="Cambria" w:ascii="Cambria" w:hAnsi="Cambria"/>
+          <w:b/>
           <w:bCs/>
         </w:rPr>
-        <w:t>Clinical Observations</w:t>
+        <w:t>Evaluation Tools</w:t>
+      </w:r>
+      <w:r>
+        <w:rPr>
+          <w:rFonts w:eastAsia="Cambria" w:cs="Cambria" w:ascii="Cambria" w:hAnsi="Cambria"/>
+          <w:b/>
+          <w:bCs/>
+        </w:rPr>
+        <w:t>:</w:t>
+      </w:r>
+      <w:r>
+        <w:rPr>
+          <w:rFonts w:eastAsia="Cambria" w:cs="Cambria" w:ascii="Cambria" w:hAnsi="Cambria"/>
+        </w:rPr>
+        <w:t>{% for eval in eval_sections.evaluations %}</w:t>
       </w:r>
     </w:p>
     <w:p>
@@ -510,7 +530,7 @@
         <w:pStyle w:val="Body"/>
         <w:numPr>
           <w:ilvl w:val="0"/>
-          <w:numId w:val="2"/>
+          <w:numId w:val="1"/>
         </w:numPr>
         <w:shd w:val="clear" w:color="auto" w:fill="FFFFFF"/>
         <w:tabs>
@@ -530,17 +550,14 @@
         </w:tabs>
         <w:suppressAutoHyphens w:val="true"/>
         <w:spacing w:lineRule="auto" w:line="360"/>
-        <w:rPr>
-          <w:rFonts w:ascii="Cambria" w:hAnsi="Cambria" w:eastAsia="Cambria" w:cs="Cambria"/>
-          <w:bCs/>
-        </w:rPr>
+        <w:rPr/>
       </w:pPr>
       <w:r>
         <w:rPr>
           <w:rFonts w:eastAsia="Cambria" w:cs="Cambria" w:ascii="Cambria" w:hAnsi="Cambria"/>
           <w:bCs/>
         </w:rPr>
-        <w:t>Client Report</w:t>
+        <w:t>{{eval.eval.test_formal_name}}{% endfor %}</w:t>
       </w:r>
     </w:p>
     <w:p>
@@ -568,19 +585,26 @@
         </w:tabs>
         <w:suppressAutoHyphens w:val="true"/>
         <w:spacing w:lineRule="auto" w:line="360"/>
-        <w:rPr/>
+        <w:rPr>
+          <w:rFonts w:ascii="Cambria" w:hAnsi="Cambria" w:eastAsia="Cambria" w:cs="Cambria"/>
+          <w:bCs/>
+        </w:rPr>
       </w:pPr>
       <w:r>
         <w:rPr>
           <w:rFonts w:eastAsia="Cambria" w:cs="Cambria" w:ascii="Cambria" w:hAnsi="Cambria"/>
           <w:bCs/>
         </w:rPr>
-        <w:t>Chart Review{% else %}</w:t>
+        <w:t>Clinical Observations</w:t>
       </w:r>
     </w:p>
     <w:p>
       <w:pPr>
         <w:pStyle w:val="Body"/>
+        <w:numPr>
+          <w:ilvl w:val="0"/>
+          <w:numId w:val="2"/>
+        </w:numPr>
         <w:shd w:val="clear" w:color="auto" w:fill="FFFFFF"/>
         <w:tabs>
           <w:tab w:val="left" w:pos="720" w:leader="none"/>
@@ -597,21 +621,28 @@
           <w:tab w:val="left" w:pos="8640" w:leader="none"/>
           <w:tab w:val="left" w:pos="9360" w:leader="none"/>
         </w:tabs>
+        <w:suppressAutoHyphens w:val="true"/>
         <w:spacing w:lineRule="auto" w:line="360"/>
-        <w:rPr/>
+        <w:rPr>
+          <w:rFonts w:ascii="Cambria" w:hAnsi="Cambria" w:eastAsia="Cambria" w:cs="Cambria"/>
+          <w:bCs/>
+        </w:rPr>
       </w:pPr>
       <w:r>
         <w:rPr>
           <w:rFonts w:eastAsia="Cambria" w:cs="Cambria" w:ascii="Cambria" w:hAnsi="Cambria"/>
-          <w:b/>
           <w:bCs/>
         </w:rPr>
-        <w:t>{{ section.section_title }}:</w:t>
+        <w:t>Client Report</w:t>
       </w:r>
     </w:p>
     <w:p>
       <w:pPr>
         <w:pStyle w:val="Body"/>
+        <w:numPr>
+          <w:ilvl w:val="0"/>
+          <w:numId w:val="2"/>
+        </w:numPr>
         <w:shd w:val="clear" w:color="auto" w:fill="FFFFFF"/>
         <w:tabs>
           <w:tab w:val="left" w:pos="720" w:leader="none"/>
@@ -632,31 +663,12 @@
         <w:spacing w:lineRule="auto" w:line="360"/>
         <w:rPr/>
       </w:pPr>
-      <w:bookmarkStart w:id="1" w:name="__DdeLink__87_1970591428"/>
       <w:r>
         <w:rPr>
           <w:rFonts w:eastAsia="Cambria" w:cs="Cambria" w:ascii="Cambria" w:hAnsi="Cambria"/>
+          <w:bCs/>
         </w:rPr>
-        <w:t xml:space="preserve">{{ </w:t>
-      </w:r>
-      <w:r>
-        <w:rPr>
-          <w:rFonts w:eastAsia="Cambria" w:cs="Cambria" w:ascii="Cambria" w:hAnsi="Cambria"/>
-        </w:rPr>
-        <w:t>section.doc_text</w:t>
-      </w:r>
-      <w:r>
-        <w:rPr>
-          <w:rFonts w:eastAsia="Cambria" w:cs="Cambria" w:ascii="Cambria" w:hAnsi="Cambria"/>
-        </w:rPr>
-        <w:t xml:space="preserve"> </w:t>
-      </w:r>
-      <w:bookmarkEnd w:id="1"/>
-      <w:r>
-        <w:rPr>
-          <w:rFonts w:eastAsia="Cambria" w:cs="Cambria" w:ascii="Cambria" w:hAnsi="Cambria"/>
-        </w:rPr>
-        <w:t>}}{% endif %}</w:t>
+        <w:t>Chart Review{% else %}</w:t>
       </w:r>
     </w:p>
     <w:p>
@@ -678,15 +690,17 @@
           <w:tab w:val="left" w:pos="8640" w:leader="none"/>
           <w:tab w:val="left" w:pos="9360" w:leader="none"/>
         </w:tabs>
-        <w:suppressAutoHyphens w:val="true"/>
         <w:spacing w:lineRule="auto" w:line="360"/>
         <w:rPr/>
       </w:pPr>
+      <w:bookmarkStart w:id="2" w:name="__DdeLink__77_1482385708"/>
       <w:r>
         <w:rPr>
           <w:rFonts w:eastAsia="Cambria" w:cs="Cambria" w:ascii="Cambria" w:hAnsi="Cambria"/>
+          <w:b/>
+          <w:bCs/>
         </w:rPr>
-        <w:t>{%p endfor %}</w:t>
+        <w:t>{{ section.section_title }}:</w:t>
       </w:r>
     </w:p>
     <w:p>
@@ -712,12 +726,26 @@
         <w:spacing w:lineRule="auto" w:line="360"/>
         <w:rPr/>
       </w:pPr>
+      <w:bookmarkStart w:id="3" w:name="__DdeLink__87_1970591428"/>
       <w:r>
         <w:rPr>
           <w:rFonts w:eastAsia="Cambria" w:cs="Cambria" w:ascii="Cambria" w:hAnsi="Cambria"/>
-          <w:bCs/>
         </w:rPr>
-        <w:t>{%p for eval in eval_sections.evaluations %}</w:t>
+        <w:t xml:space="preserve">{{ section.doc_text </w:t>
+      </w:r>
+      <w:bookmarkEnd w:id="3"/>
+      <w:r>
+        <w:rPr>
+          <w:rFonts w:eastAsia="Cambria" w:cs="Cambria" w:ascii="Cambria" w:hAnsi="Cambria"/>
+        </w:rPr>
+        <w:t>}}</w:t>
+      </w:r>
+      <w:bookmarkEnd w:id="2"/>
+      <w:r>
+        <w:rPr>
+          <w:rFonts w:eastAsia="Cambria" w:cs="Cambria" w:ascii="Cambria" w:hAnsi="Cambria"/>
+        </w:rPr>
+        <w:t>{% endif %}</w:t>
       </w:r>
     </w:p>
     <w:p>
@@ -739,11 +767,15 @@
           <w:tab w:val="left" w:pos="8640" w:leader="none"/>
           <w:tab w:val="left" w:pos="9360" w:leader="none"/>
         </w:tabs>
+        <w:suppressAutoHyphens w:val="true"/>
         <w:spacing w:lineRule="auto" w:line="360"/>
         <w:rPr/>
       </w:pPr>
       <w:r>
-        <w:rPr/>
+        <w:rPr>
+          <w:rFonts w:eastAsia="Cambria" w:cs="Cambria" w:ascii="Cambria" w:hAnsi="Cambria"/>
+        </w:rPr>
+        <w:t>{%p endfor %}</w:t>
       </w:r>
     </w:p>
     <w:p>
@@ -765,16 +797,16 @@
           <w:tab w:val="left" w:pos="8640" w:leader="none"/>
           <w:tab w:val="left" w:pos="9360" w:leader="none"/>
         </w:tabs>
+        <w:suppressAutoHyphens w:val="true"/>
         <w:spacing w:lineRule="auto" w:line="360"/>
         <w:rPr/>
       </w:pPr>
       <w:r>
         <w:rPr>
           <w:rFonts w:eastAsia="Cambria" w:cs="Cambria" w:ascii="Cambria" w:hAnsi="Cambria"/>
-          <w:b/>
           <w:bCs/>
         </w:rPr>
-        <w:t>{{ eval.eval.test_formal_name }}</w:t>
+        <w:t>{%p for eval in eval_sections.evaluations %}</w:t>
       </w:r>
     </w:p>
     <w:p>
@@ -797,20 +829,10 @@
           <w:tab w:val="left" w:pos="9360" w:leader="none"/>
         </w:tabs>
         <w:spacing w:lineRule="auto" w:line="360"/>
-        <w:rPr>
-          <w:sz w:val="20"/>
-          <w:szCs w:val="20"/>
-        </w:rPr>
+        <w:rPr/>
       </w:pPr>
       <w:r>
-        <w:rPr>
-          <w:rFonts w:eastAsia="Cambria" w:cs="Cambria" w:ascii="Cambria" w:hAnsi="Cambria"/>
-          <w:i/>
-          <w:iCs/>
-          <w:sz w:val="20"/>
-          <w:szCs w:val="20"/>
-        </w:rPr>
-        <w:t>{{ eval.eval.description }}</w:t>
+        <w:rPr/>
       </w:r>
     </w:p>
     <w:p>
@@ -833,6 +855,73 @@
           <w:tab w:val="left" w:pos="9360" w:leader="none"/>
         </w:tabs>
         <w:spacing w:lineRule="auto" w:line="360"/>
+        <w:rPr/>
+      </w:pPr>
+      <w:r>
+        <w:rPr>
+          <w:rFonts w:eastAsia="Cambria" w:cs="Cambria" w:ascii="Cambria" w:hAnsi="Cambria"/>
+          <w:b/>
+          <w:bCs/>
+        </w:rPr>
+        <w:t>{{ eval.eval.test_formal_name }}</w:t>
+      </w:r>
+    </w:p>
+    <w:p>
+      <w:pPr>
+        <w:pStyle w:val="Body"/>
+        <w:shd w:val="clear" w:color="auto" w:fill="FFFFFF"/>
+        <w:tabs>
+          <w:tab w:val="left" w:pos="720" w:leader="none"/>
+          <w:tab w:val="left" w:pos="1440" w:leader="none"/>
+          <w:tab w:val="left" w:pos="2160" w:leader="none"/>
+          <w:tab w:val="left" w:pos="2880" w:leader="none"/>
+          <w:tab w:val="left" w:pos="3600" w:leader="none"/>
+          <w:tab w:val="left" w:pos="4320" w:leader="none"/>
+          <w:tab w:val="left" w:pos="5040" w:leader="none"/>
+          <w:tab w:val="left" w:pos="5760" w:leader="none"/>
+          <w:tab w:val="left" w:pos="6480" w:leader="none"/>
+          <w:tab w:val="left" w:pos="7200" w:leader="none"/>
+          <w:tab w:val="left" w:pos="7920" w:leader="none"/>
+          <w:tab w:val="left" w:pos="8640" w:leader="none"/>
+          <w:tab w:val="left" w:pos="9360" w:leader="none"/>
+        </w:tabs>
+        <w:spacing w:lineRule="auto" w:line="360"/>
+        <w:rPr>
+          <w:sz w:val="20"/>
+          <w:szCs w:val="20"/>
+        </w:rPr>
+      </w:pPr>
+      <w:r>
+        <w:rPr>
+          <w:rFonts w:eastAsia="Cambria" w:cs="Cambria" w:ascii="Cambria" w:hAnsi="Cambria"/>
+          <w:i/>
+          <w:iCs/>
+          <w:sz w:val="20"/>
+          <w:szCs w:val="20"/>
+        </w:rPr>
+        <w:t>{{ eval.eval.description }}</w:t>
+      </w:r>
+    </w:p>
+    <w:p>
+      <w:pPr>
+        <w:pStyle w:val="Body"/>
+        <w:shd w:val="clear" w:color="auto" w:fill="FFFFFF"/>
+        <w:tabs>
+          <w:tab w:val="left" w:pos="720" w:leader="none"/>
+          <w:tab w:val="left" w:pos="1440" w:leader="none"/>
+          <w:tab w:val="left" w:pos="2160" w:leader="none"/>
+          <w:tab w:val="left" w:pos="2880" w:leader="none"/>
+          <w:tab w:val="left" w:pos="3600" w:leader="none"/>
+          <w:tab w:val="left" w:pos="4320" w:leader="none"/>
+          <w:tab w:val="left" w:pos="5040" w:leader="none"/>
+          <w:tab w:val="left" w:pos="5760" w:leader="none"/>
+          <w:tab w:val="left" w:pos="6480" w:leader="none"/>
+          <w:tab w:val="left" w:pos="7200" w:leader="none"/>
+          <w:tab w:val="left" w:pos="7920" w:leader="none"/>
+          <w:tab w:val="left" w:pos="8640" w:leader="none"/>
+          <w:tab w:val="left" w:pos="9360" w:leader="none"/>
+        </w:tabs>
+        <w:spacing w:lineRule="auto" w:line="360"/>
         <w:rPr>
           <w:rFonts w:ascii="Cambria" w:hAnsi="Cambria" w:eastAsia="Cambria" w:cs="Cambria"/>
           <w:i/>
@@ -852,7 +941,7 @@
       <w:tblPr>
         <w:tblW w:w="9972" w:type="dxa"/>
         <w:jc w:val="left"/>
-        <w:tblInd w:w="34" w:type="dxa"/>
+        <w:tblInd w:w="32" w:type="dxa"/>
         <w:tblBorders>
           <w:top w:val="single" w:sz="2" w:space="0" w:color="000001"/>
           <w:left w:val="single" w:sz="2" w:space="0" w:color="000001"/>
@@ -861,22 +950,22 @@
         </w:tblBorders>
         <w:tblCellMar>
           <w:top w:w="55" w:type="dxa"/>
-          <w:left w:w="27" w:type="dxa"/>
+          <w:left w:w="24" w:type="dxa"/>
           <w:bottom w:w="55" w:type="dxa"/>
           <w:right w:w="55" w:type="dxa"/>
         </w:tblCellMar>
         <w:tblLook w:val="04a0" w:noVBand="1" w:noHBand="0" w:lastColumn="0" w:firstColumn="1" w:lastRow="0" w:firstRow="1"/>
       </w:tblPr>
       <w:tblGrid>
-        <w:gridCol w:w="3622"/>
+        <w:gridCol w:w="3621"/>
         <w:gridCol w:w="2900"/>
-        <w:gridCol w:w="3450"/>
+        <w:gridCol w:w="3451"/>
       </w:tblGrid>
       <w:tr>
         <w:trPr/>
         <w:tc>
           <w:tcPr>
-            <w:tcW w:w="3622" w:type="dxa"/>
+            <w:tcW w:w="3621" w:type="dxa"/>
             <w:tcBorders>
               <w:top w:val="single" w:sz="2" w:space="0" w:color="000001"/>
               <w:left w:val="single" w:sz="2" w:space="0" w:color="000001"/>
@@ -885,7 +974,7 @@
             </w:tcBorders>
             <w:shd w:color="auto" w:fill="auto" w:val="clear"/>
             <w:tcMar>
-              <w:left w:w="27" w:type="dxa"/>
+              <w:left w:w="24" w:type="dxa"/>
             </w:tcMar>
           </w:tcPr>
           <w:p>
@@ -917,7 +1006,7 @@
             </w:tcBorders>
             <w:shd w:color="auto" w:fill="auto" w:val="clear"/>
             <w:tcMar>
-              <w:left w:w="27" w:type="dxa"/>
+              <w:left w:w="24" w:type="dxa"/>
             </w:tcMar>
           </w:tcPr>
           <w:p>
@@ -941,7 +1030,7 @@
         </w:tc>
         <w:tc>
           <w:tcPr>
-            <w:tcW w:w="3450" w:type="dxa"/>
+            <w:tcW w:w="3451" w:type="dxa"/>
             <w:tcBorders>
               <w:top w:val="single" w:sz="2" w:space="0" w:color="000001"/>
               <w:left w:val="single" w:sz="2" w:space="0" w:color="000001"/>
@@ -952,7 +1041,7 @@
             </w:tcBorders>
             <w:shd w:color="auto" w:fill="auto" w:val="clear"/>
             <w:tcMar>
-              <w:left w:w="27" w:type="dxa"/>
+              <w:left w:w="24" w:type="dxa"/>
             </w:tcMar>
           </w:tcPr>
           <w:p>
@@ -991,7 +1080,7 @@
             </w:tcBorders>
             <w:shd w:color="auto" w:fill="auto" w:val="clear"/>
             <w:tcMar>
-              <w:left w:w="27" w:type="dxa"/>
+              <w:left w:w="24" w:type="dxa"/>
             </w:tcMar>
           </w:tcPr>
           <w:p>
@@ -1010,7 +1099,7 @@
         <w:trPr/>
         <w:tc>
           <w:tcPr>
-            <w:tcW w:w="3622" w:type="dxa"/>
+            <w:tcW w:w="3621" w:type="dxa"/>
             <w:tcBorders>
               <w:top w:val="single" w:sz="2" w:space="0" w:color="000001"/>
               <w:left w:val="single" w:sz="2" w:space="0" w:color="000001"/>
@@ -1019,7 +1108,7 @@
             </w:tcBorders>
             <w:shd w:color="auto" w:fill="auto" w:val="clear"/>
             <w:tcMar>
-              <w:left w:w="27" w:type="dxa"/>
+              <w:left w:w="24" w:type="dxa"/>
             </w:tcMar>
           </w:tcPr>
           <w:p>
@@ -1044,7 +1133,7 @@
             </w:tcBorders>
             <w:shd w:color="auto" w:fill="auto" w:val="clear"/>
             <w:tcMar>
-              <w:left w:w="27" w:type="dxa"/>
+              <w:left w:w="24" w:type="dxa"/>
             </w:tcMar>
           </w:tcPr>
           <w:p>
@@ -1061,7 +1150,7 @@
         </w:tc>
         <w:tc>
           <w:tcPr>
-            <w:tcW w:w="3450" w:type="dxa"/>
+            <w:tcW w:w="3451" w:type="dxa"/>
             <w:tcBorders>
               <w:top w:val="single" w:sz="2" w:space="0" w:color="000001"/>
               <w:left w:val="single" w:sz="2" w:space="0" w:color="000001"/>
@@ -1072,7 +1161,7 @@
             </w:tcBorders>
             <w:shd w:color="auto" w:fill="auto" w:val="clear"/>
             <w:tcMar>
-              <w:left w:w="27" w:type="dxa"/>
+              <w:left w:w="24" w:type="dxa"/>
             </w:tcMar>
           </w:tcPr>
           <w:p>
@@ -1104,7 +1193,7 @@
             </w:tcBorders>
             <w:shd w:color="auto" w:fill="auto" w:val="clear"/>
             <w:tcMar>
-              <w:left w:w="27" w:type="dxa"/>
+              <w:left w:w="24" w:type="dxa"/>
             </w:tcMar>
           </w:tcPr>
           <w:p>
@@ -1491,19 +1580,7 @@
         <w:rPr>
           <w:rFonts w:eastAsia="Cambria" w:cs="Cambria" w:ascii="Cambria" w:hAnsi="Cambria"/>
         </w:rPr>
-        <w:t xml:space="preserve">{{ </w:t>
-      </w:r>
-      <w:r>
-        <w:rPr>
-          <w:rFonts w:eastAsia="Cambria" w:cs="Cambria" w:ascii="Cambria" w:hAnsi="Cambria"/>
-        </w:rPr>
-        <w:t>recommendation.doc_text</w:t>
-      </w:r>
-      <w:r>
-        <w:rPr>
-          <w:rFonts w:eastAsia="Cambria" w:cs="Cambria" w:ascii="Cambria" w:hAnsi="Cambria"/>
-        </w:rPr>
-        <w:t xml:space="preserve"> }}</w:t>
+        <w:t>{{ recommendation.doc_text }}</w:t>
       </w:r>
     </w:p>
     <w:p>
@@ -4646,6 +4723,134 @@
   </w:style>
   <w:style w:type="character" w:styleId="ListLabel216">
     <w:name w:val="ListLabel 216"/>
+    <w:qFormat/>
+    <w:rPr>
+      <w:rFonts w:cs="OpenSymbol"/>
+    </w:rPr>
+  </w:style>
+  <w:style w:type="character" w:styleId="ListLabel217">
+    <w:name w:val="ListLabel 217"/>
+    <w:qFormat/>
+    <w:rPr>
+      <w:rFonts w:cs="OpenSymbol"/>
+      <w:b/>
+    </w:rPr>
+  </w:style>
+  <w:style w:type="character" w:styleId="ListLabel218">
+    <w:name w:val="ListLabel 218"/>
+    <w:qFormat/>
+    <w:rPr>
+      <w:rFonts w:cs="OpenSymbol"/>
+    </w:rPr>
+  </w:style>
+  <w:style w:type="character" w:styleId="ListLabel219">
+    <w:name w:val="ListLabel 219"/>
+    <w:qFormat/>
+    <w:rPr>
+      <w:rFonts w:cs="OpenSymbol"/>
+    </w:rPr>
+  </w:style>
+  <w:style w:type="character" w:styleId="ListLabel220">
+    <w:name w:val="ListLabel 220"/>
+    <w:qFormat/>
+    <w:rPr>
+      <w:rFonts w:cs="OpenSymbol"/>
+    </w:rPr>
+  </w:style>
+  <w:style w:type="character" w:styleId="ListLabel221">
+    <w:name w:val="ListLabel 221"/>
+    <w:qFormat/>
+    <w:rPr>
+      <w:rFonts w:cs="OpenSymbol"/>
+    </w:rPr>
+  </w:style>
+  <w:style w:type="character" w:styleId="ListLabel222">
+    <w:name w:val="ListLabel 222"/>
+    <w:qFormat/>
+    <w:rPr>
+      <w:rFonts w:cs="OpenSymbol"/>
+    </w:rPr>
+  </w:style>
+  <w:style w:type="character" w:styleId="ListLabel223">
+    <w:name w:val="ListLabel 223"/>
+    <w:qFormat/>
+    <w:rPr>
+      <w:rFonts w:cs="OpenSymbol"/>
+    </w:rPr>
+  </w:style>
+  <w:style w:type="character" w:styleId="ListLabel224">
+    <w:name w:val="ListLabel 224"/>
+    <w:qFormat/>
+    <w:rPr>
+      <w:rFonts w:cs="OpenSymbol"/>
+    </w:rPr>
+  </w:style>
+  <w:style w:type="character" w:styleId="ListLabel225">
+    <w:name w:val="ListLabel 225"/>
+    <w:qFormat/>
+    <w:rPr>
+      <w:rFonts w:cs="OpenSymbol"/>
+    </w:rPr>
+  </w:style>
+  <w:style w:type="character" w:styleId="ListLabel226">
+    <w:name w:val="ListLabel 226"/>
+    <w:qFormat/>
+    <w:rPr>
+      <w:rFonts w:ascii="Cambria" w:hAnsi="Cambria" w:cs="OpenSymbol"/>
+      <w:b/>
+    </w:rPr>
+  </w:style>
+  <w:style w:type="character" w:styleId="ListLabel227">
+    <w:name w:val="ListLabel 227"/>
+    <w:qFormat/>
+    <w:rPr>
+      <w:rFonts w:cs="OpenSymbol"/>
+    </w:rPr>
+  </w:style>
+  <w:style w:type="character" w:styleId="ListLabel228">
+    <w:name w:val="ListLabel 228"/>
+    <w:qFormat/>
+    <w:rPr>
+      <w:rFonts w:cs="OpenSymbol"/>
+    </w:rPr>
+  </w:style>
+  <w:style w:type="character" w:styleId="ListLabel229">
+    <w:name w:val="ListLabel 229"/>
+    <w:qFormat/>
+    <w:rPr>
+      <w:rFonts w:cs="OpenSymbol"/>
+    </w:rPr>
+  </w:style>
+  <w:style w:type="character" w:styleId="ListLabel230">
+    <w:name w:val="ListLabel 230"/>
+    <w:qFormat/>
+    <w:rPr>
+      <w:rFonts w:cs="OpenSymbol"/>
+    </w:rPr>
+  </w:style>
+  <w:style w:type="character" w:styleId="ListLabel231">
+    <w:name w:val="ListLabel 231"/>
+    <w:qFormat/>
+    <w:rPr>
+      <w:rFonts w:cs="OpenSymbol"/>
+    </w:rPr>
+  </w:style>
+  <w:style w:type="character" w:styleId="ListLabel232">
+    <w:name w:val="ListLabel 232"/>
+    <w:qFormat/>
+    <w:rPr>
+      <w:rFonts w:cs="OpenSymbol"/>
+    </w:rPr>
+  </w:style>
+  <w:style w:type="character" w:styleId="ListLabel233">
+    <w:name w:val="ListLabel 233"/>
+    <w:qFormat/>
+    <w:rPr>
+      <w:rFonts w:cs="OpenSymbol"/>
+    </w:rPr>
+  </w:style>
+  <w:style w:type="character" w:styleId="ListLabel234">
+    <w:name w:val="ListLabel 234"/>
     <w:qFormat/>
     <w:rPr>
       <w:rFonts w:cs="OpenSymbol"/>

</xml_diff>